<commit_message>
Make choosing the scenario package more clear.
</commit_message>
<xml_diff>
--- a/handouts-de/handout-03-kapitel-1-erste-schritte.docx
+++ b/handouts-de/handout-03-kapitel-1-erste-schritte.docx
@@ -142,9 +142,11 @@
       <w:r>
         <w:t xml:space="preserve">Starten Sie </w:t>
       </w:r>
+      <w:proofErr w:type="spellStart"/>
       <w:r>
         <w:t>Eclipse</w:t>
       </w:r>
+      <w:proofErr w:type="spellEnd"/>
       <w:r>
         <w:t>.</w:t>
       </w:r>
@@ -154,7 +156,15 @@
         <w:t xml:space="preserve">Importieren Sie </w:t>
       </w:r>
       <w:r>
-        <w:t xml:space="preserve">das Eclipse-Projekt </w:t>
+        <w:t xml:space="preserve">das </w:t>
+      </w:r>
+      <w:proofErr w:type="spellStart"/>
+      <w:r>
+        <w:t>Eclipse</w:t>
+      </w:r>
+      <w:proofErr w:type="spellEnd"/>
+      <w:r>
+        <w:t xml:space="preserve">-Projekt </w:t>
       </w:r>
       <w:r>
         <w:rPr>
@@ -171,98 +181,123 @@
       <w:r>
         <w:t xml:space="preserve">Gehen Sie in den Unterordner </w:t>
       </w:r>
+      <w:proofErr w:type="spellStart"/>
       <w:r>
         <w:rPr>
           <w:b/>
           <w:i/>
         </w:rPr>
-        <w:t>src/scenario01</w:t>
-      </w:r>
-      <w:r>
-        <w:t>.</w:t>
-      </w:r>
-      <w:r>
-        <w:t xml:space="preserve"> </w:t>
-      </w:r>
-      <w:r>
-        <w:t xml:space="preserve">Das </w:t>
-      </w:r>
-      <w:r>
-        <w:t xml:space="preserve">Szenario </w:t>
-      </w:r>
-      <w:r>
-        <w:t xml:space="preserve">enthält eine Datei </w:t>
-      </w:r>
+        <w:t>src</w:t>
+      </w:r>
+      <w:proofErr w:type="spellEnd"/>
       <w:r>
         <w:rPr>
           <w:b/>
           <w:i/>
         </w:rPr>
-        <w:t>MyKara</w:t>
+        <w:t>/scenario01</w:t>
+      </w:r>
+      <w:r>
+        <w:t>.</w:t>
+      </w:r>
+      <w:r>
+        <w:t xml:space="preserve"> </w:t>
+      </w:r>
+      <w:r>
+        <w:t xml:space="preserve">Das </w:t>
+      </w:r>
+      <w:r>
+        <w:t xml:space="preserve">Szenario </w:t>
+      </w:r>
+      <w:r>
+        <w:t xml:space="preserve">enthält eine Datei </w:t>
       </w:r>
       <w:r>
         <w:rPr>
           <w:b/>
           <w:i/>
         </w:rPr>
-        <w:t>.java</w:t>
-      </w:r>
-      <w:r>
-        <w:t>.</w:t>
+        <w:t>MyKara</w:t>
       </w:r>
       <w:r>
         <w:rPr>
           <w:b/>
           <w:i/>
         </w:rPr>
-        <w:t xml:space="preserve"> </w:t>
-      </w:r>
-      <w:r>
-        <w:t>D</w:t>
-      </w:r>
-      <w:r>
-        <w:t xml:space="preserve">ateien mit der Endung </w:t>
-      </w:r>
-      <w:r>
-        <w:rPr>
-          <w:i/>
-        </w:rPr>
-        <w:t xml:space="preserve">.java </w:t>
-      </w:r>
-      <w:r>
-        <w:t>beinhalten</w:t>
-      </w:r>
-      <w:r>
-        <w:t xml:space="preserve"> Programmcode</w:t>
-      </w:r>
-      <w:r>
-        <w:t xml:space="preserve">. </w:t>
-      </w:r>
-      <w:r>
-        <w:br/>
-      </w:r>
-      <w:r>
-        <w:t xml:space="preserve">Öffnen Sie </w:t>
-      </w:r>
-      <w:r>
-        <w:t xml:space="preserve">nun also </w:t>
-      </w:r>
-      <w:r>
-        <w:t xml:space="preserve">die </w:t>
-      </w:r>
-      <w:r>
-        <w:t>Datei</w:t>
-      </w:r>
-      <w:r>
-        <w:t xml:space="preserve"> </w:t>
+        <w:t>.java</w:t>
+      </w:r>
+      <w:r>
+        <w:t>.</w:t>
       </w:r>
       <w:r>
         <w:rPr>
           <w:b/>
           <w:i/>
         </w:rPr>
+        <w:t xml:space="preserve"> </w:t>
+      </w:r>
+      <w:r>
+        <w:t>D</w:t>
+      </w:r>
+      <w:r>
+        <w:t xml:space="preserve">ateien mit der Endung </w:t>
+      </w:r>
+      <w:r>
+        <w:rPr>
+          <w:i/>
+        </w:rPr>
+        <w:t>.</w:t>
+      </w:r>
+      <w:proofErr w:type="spellStart"/>
+      <w:r>
+        <w:rPr>
+          <w:i/>
+        </w:rPr>
+        <w:t>java</w:t>
+      </w:r>
+      <w:proofErr w:type="spellEnd"/>
+      <w:r>
+        <w:rPr>
+          <w:i/>
+        </w:rPr>
+        <w:t xml:space="preserve"> </w:t>
+      </w:r>
+      <w:r>
+        <w:t>beinhalten</w:t>
+      </w:r>
+      <w:r>
+        <w:t xml:space="preserve"> Programmcode</w:t>
+      </w:r>
+      <w:r>
+        <w:t xml:space="preserve">. </w:t>
+      </w:r>
+      <w:r>
+        <w:br/>
+      </w:r>
+      <w:r>
+        <w:t xml:space="preserve">Öffnen Sie </w:t>
+      </w:r>
+      <w:r>
+        <w:t xml:space="preserve">nun also </w:t>
+      </w:r>
+      <w:r>
+        <w:t xml:space="preserve">die </w:t>
+      </w:r>
+      <w:r>
+        <w:t>Datei</w:t>
+      </w:r>
+      <w:r>
+        <w:t xml:space="preserve"> </w:t>
+      </w:r>
+      <w:proofErr w:type="spellStart"/>
+      <w:r>
+        <w:rPr>
+          <w:b/>
+          <w:i/>
+        </w:rPr>
         <w:t>MyKara</w:t>
       </w:r>
+      <w:proofErr w:type="spellEnd"/>
       <w:r>
         <w:t xml:space="preserve">. </w:t>
       </w:r>
@@ -289,20 +324,36 @@
       <w:r>
         <w:t xml:space="preserve"> </w:t>
       </w:r>
+      <w:proofErr w:type="spellStart"/>
       <w:r>
         <w:rPr>
           <w:b/>
         </w:rPr>
-        <w:t>act()</w:t>
+        <w:t>act</w:t>
+      </w:r>
+      <w:proofErr w:type="spellEnd"/>
+      <w:r>
+        <w:rPr>
+          <w:b/>
+        </w:rPr>
+        <w:t>()</w:t>
       </w:r>
       <w:r>
         <w:t xml:space="preserve"> und </w:t>
       </w:r>
+      <w:proofErr w:type="spellStart"/>
       <w:r>
         <w:rPr>
           <w:b/>
         </w:rPr>
-        <w:t>main(…)</w:t>
+        <w:t>main</w:t>
+      </w:r>
+      <w:proofErr w:type="spellEnd"/>
+      <w:r>
+        <w:rPr>
+          <w:b/>
+        </w:rPr>
+        <w:t>(…)</w:t>
       </w:r>
       <w:r>
         <w:t xml:space="preserve"> und e</w:t>
@@ -346,11 +397,19 @@
       <w:r>
         <w:t xml:space="preserve"> </w:t>
       </w:r>
+      <w:proofErr w:type="spellStart"/>
       <w:r>
         <w:rPr>
           <w:b/>
         </w:rPr>
-        <w:t>act()</w:t>
+        <w:t>act</w:t>
+      </w:r>
+      <w:proofErr w:type="spellEnd"/>
+      <w:r>
+        <w:rPr>
+          <w:b/>
+        </w:rPr>
+        <w:t>()</w:t>
       </w:r>
       <w:r>
         <w:t>-Methode</w:t>
@@ -367,7 +426,15 @@
         <w:t xml:space="preserve">Zum Starten drücken wir </w:t>
       </w:r>
       <w:r>
-        <w:t xml:space="preserve">in Eclipse auf den „Run“-Knopf: </w:t>
+        <w:t xml:space="preserve">in </w:t>
+      </w:r>
+      <w:proofErr w:type="spellStart"/>
+      <w:r>
+        <w:t>Eclipse</w:t>
+      </w:r>
+      <w:proofErr w:type="spellEnd"/>
+      <w:r>
+        <w:t xml:space="preserve"> auf den „Run“-Knopf: </w:t>
       </w:r>
       <w:r>
         <w:rPr>
@@ -872,12 +939,14 @@
       <w:r>
         <w:t xml:space="preserve">: Die Buttons </w:t>
       </w:r>
+      <w:proofErr w:type="spellStart"/>
       <w:r>
         <w:rPr>
           <w:i/>
         </w:rPr>
         <w:t>Step</w:t>
       </w:r>
+      <w:proofErr w:type="spellEnd"/>
       <w:r>
         <w:t xml:space="preserve">, </w:t>
       </w:r>
@@ -890,12 +959,14 @@
       <w:r>
         <w:t xml:space="preserve">, und </w:t>
       </w:r>
+      <w:proofErr w:type="spellStart"/>
       <w:r>
         <w:rPr>
           <w:i/>
         </w:rPr>
         <w:t>Reset</w:t>
       </w:r>
+      <w:proofErr w:type="spellEnd"/>
       <w:r>
         <w:t xml:space="preserve"> und der Schieberegler für die Geschwindigkeit ganz unten dienen der Programmsteuerung. Darauf werden wir später zu sprechen kommen.</w:t>
       </w:r>
@@ -956,6 +1027,7 @@
       <w:r>
         <w:t xml:space="preserve"> </w:t>
       </w:r>
+      <w:proofErr w:type="spellStart"/>
       <w:r>
         <w:rPr>
           <w:b/>
@@ -968,6 +1040,7 @@
         </w:rPr>
         <w:t>Kara</w:t>
       </w:r>
+      <w:proofErr w:type="spellEnd"/>
       <w:r>
         <w:t xml:space="preserve">. Die </w:t>
       </w:r>
@@ -981,6 +1054,7 @@
       <w:r>
         <w:t xml:space="preserve"> </w:t>
       </w:r>
+      <w:proofErr w:type="spellStart"/>
       <w:r>
         <w:rPr>
           <w:b/>
@@ -993,6 +1067,7 @@
         </w:rPr>
         <w:t>Kara</w:t>
       </w:r>
+      <w:proofErr w:type="spellEnd"/>
       <w:r>
         <w:t xml:space="preserve"> steht für das allgemeine Konzept eines Käfers – sie ist sozusagen wie ein Bauplan, aus dem wir </w:t>
       </w:r>
@@ -1038,16 +1113,25 @@
       <w:r>
         <w:t xml:space="preserve">Menüpunkt </w:t>
       </w:r>
+      <w:proofErr w:type="spellStart"/>
       <w:r>
         <w:rPr>
           <w:i/>
         </w:rPr>
-        <w:t xml:space="preserve">new </w:t>
-      </w:r>
+        <w:t>new</w:t>
+      </w:r>
+      <w:proofErr w:type="spellEnd"/>
       <w:r>
         <w:rPr>
           <w:i/>
         </w:rPr>
+        <w:t xml:space="preserve"> </w:t>
+      </w:r>
+      <w:proofErr w:type="spellStart"/>
+      <w:r>
+        <w:rPr>
+          <w:i/>
+        </w:rPr>
         <w:t>M</w:t>
       </w:r>
       <w:r>
@@ -1060,7 +1144,14 @@
         <w:rPr>
           <w:i/>
         </w:rPr>
-        <w:t>Kara()</w:t>
+        <w:t>Kara</w:t>
+      </w:r>
+      <w:proofErr w:type="spellEnd"/>
+      <w:r>
+        <w:rPr>
+          <w:i/>
+        </w:rPr>
+        <w:t>()</w:t>
       </w:r>
       <w:r>
         <w:rPr>
@@ -1273,8 +1364,13 @@
       <w:r>
         <w:t>eblättern (</w:t>
       </w:r>
-      <w:r>
-        <w:t>Leaf).</w:t>
+      <w:proofErr w:type="spellStart"/>
+      <w:r>
+        <w:t>Leaf</w:t>
+      </w:r>
+      <w:proofErr w:type="spellEnd"/>
+      <w:r>
+        <w:t>).</w:t>
       </w:r>
     </w:p>
     <w:p>
@@ -1365,12 +1461,21 @@
       <w:r>
         <w:t xml:space="preserve">Was bewirkt die Methode </w:t>
       </w:r>
+      <w:proofErr w:type="spellStart"/>
       <w:r>
         <w:rPr>
           <w:rFonts w:ascii="Courier New" w:hAnsi="Courier New" w:cs="Courier New"/>
           <w:b/>
         </w:rPr>
-        <w:t>move()</w:t>
+        <w:t>move</w:t>
+      </w:r>
+      <w:proofErr w:type="spellEnd"/>
+      <w:r>
+        <w:rPr>
+          <w:rFonts w:ascii="Courier New" w:hAnsi="Courier New" w:cs="Courier New"/>
+          <w:b/>
+        </w:rPr>
+        <w:t>()</w:t>
       </w:r>
       <w:r>
         <w:t>?</w:t>
@@ -1403,8 +1508,21 @@
       <w:pPr>
         <w:pStyle w:val="Lsung"/>
       </w:pPr>
-      <w:r>
-        <w:t>turnLeft() oder turnRight()</w:t>
+      <w:proofErr w:type="spellStart"/>
+      <w:r>
+        <w:t>turnLeft</w:t>
+      </w:r>
+      <w:proofErr w:type="spellEnd"/>
+      <w:r>
+        <w:t xml:space="preserve">() oder </w:t>
+      </w:r>
+      <w:proofErr w:type="spellStart"/>
+      <w:r>
+        <w:t>turnRight</w:t>
+      </w:r>
+      <w:proofErr w:type="spellEnd"/>
+      <w:r>
+        <w:t>()</w:t>
       </w:r>
     </w:p>
     <w:p>
@@ -1445,8 +1563,13 @@
         <w:t>Methoden</w:t>
       </w:r>
       <w:r>
-        <w:t xml:space="preserve"> mit void</w:t>
-      </w:r>
+        <w:t xml:space="preserve"> mit </w:t>
+      </w:r>
+      <w:proofErr w:type="spellStart"/>
+      <w:r>
+        <w:t>void</w:t>
+      </w:r>
+      <w:proofErr w:type="spellEnd"/>
       <w:r>
         <w:t>: führen nur eine Aktion aus.</w:t>
       </w:r>
@@ -1459,7 +1582,15 @@
         <w:t>Methoden</w:t>
       </w:r>
       <w:r>
-        <w:t xml:space="preserve"> mit boolean:</w:t>
+        <w:t xml:space="preserve"> mit </w:t>
+      </w:r>
+      <w:proofErr w:type="spellStart"/>
+      <w:r>
+        <w:t>boolean</w:t>
+      </w:r>
+      <w:proofErr w:type="spellEnd"/>
+      <w:r>
+        <w:t>:</w:t>
       </w:r>
       <w:r>
         <w:t xml:space="preserve"> </w:t>
@@ -1496,6 +1627,7 @@
       <w:r>
         <w:t xml:space="preserve">Es teilt uns mit, was die Methode zurückliefert, wenn wir sie aufrufen. Das Wort </w:t>
       </w:r>
+      <w:proofErr w:type="spellStart"/>
       <w:r>
         <w:rPr>
           <w:rFonts w:ascii="Courier New" w:hAnsi="Courier New" w:cs="Courier New"/>
@@ -1503,6 +1635,7 @@
         </w:rPr>
         <w:t>void</w:t>
       </w:r>
+      <w:proofErr w:type="spellEnd"/>
       <w:r>
         <w:t xml:space="preserve"> bedeutet in die</w:t>
       </w:r>
@@ -1529,6 +1662,7 @@
       <w:r>
         <w:t xml:space="preserve">Wird anstelle von </w:t>
       </w:r>
+      <w:proofErr w:type="spellStart"/>
       <w:r>
         <w:rPr>
           <w:rFonts w:ascii="Courier New" w:hAnsi="Courier New" w:cs="Courier New"/>
@@ -1536,6 +1670,7 @@
         </w:rPr>
         <w:t>void</w:t>
       </w:r>
+      <w:proofErr w:type="spellEnd"/>
       <w:r>
         <w:t xml:space="preserve"> irgendetwas anderes angegeben, wissen wir, dass die Methode uns ein Resultat z</w:t>
       </w:r>
@@ -1548,6 +1683,7 @@
       <w:r>
         <w:t xml:space="preserve">liefert und auch von welchem Typ dieses Resultat ist. Der Typ </w:t>
       </w:r>
+      <w:proofErr w:type="spellStart"/>
       <w:r>
         <w:rPr>
           <w:rFonts w:ascii="Courier New" w:hAnsi="Courier New" w:cs="Courier New"/>
@@ -1555,9 +1691,11 @@
         </w:rPr>
         <w:t>boolean</w:t>
       </w:r>
+      <w:proofErr w:type="spellEnd"/>
       <w:r>
         <w:t xml:space="preserve"> kennt zwei mögliche Werte: </w:t>
       </w:r>
+      <w:proofErr w:type="spellStart"/>
       <w:r>
         <w:rPr>
           <w:rFonts w:ascii="Courier New" w:hAnsi="Courier New" w:cs="Courier New"/>
@@ -1565,6 +1703,7 @@
         </w:rPr>
         <w:t>true</w:t>
       </w:r>
+      <w:proofErr w:type="spellEnd"/>
       <w:r>
         <w:rPr>
           <w:b/>
@@ -1580,6 +1719,7 @@
       <w:r>
         <w:t xml:space="preserve"> oder </w:t>
       </w:r>
+      <w:proofErr w:type="spellStart"/>
       <w:r>
         <w:rPr>
           <w:rFonts w:ascii="Courier New" w:hAnsi="Courier New" w:cs="Courier New"/>
@@ -1587,6 +1727,7 @@
         </w:rPr>
         <w:t>false</w:t>
       </w:r>
+      <w:proofErr w:type="spellEnd"/>
       <w:r>
         <w:t xml:space="preserve"> (falsch). Dann gibt es noch eine Reihe weiterer Typen, auf die wir später eingehen werden.</w:t>
       </w:r>
@@ -1610,39 +1751,52 @@
       <w:r>
         <w:t xml:space="preserve">Rufen Sie die Methode </w:t>
       </w:r>
+      <w:proofErr w:type="spellStart"/>
       <w:r>
         <w:rPr>
           <w:rFonts w:ascii="Courier New" w:hAnsi="Courier New" w:cs="Courier New"/>
           <w:b/>
         </w:rPr>
-        <w:t>onLeaf()</w:t>
-      </w:r>
-      <w:r>
-        <w:rPr>
-          <w:b/>
-        </w:rPr>
-        <w:t xml:space="preserve"> </w:t>
-      </w:r>
-      <w:r>
-        <w:t xml:space="preserve">für einen Kara auf. Liefert Sie immer </w:t>
-      </w:r>
+        <w:t>onLeaf</w:t>
+      </w:r>
+      <w:proofErr w:type="spellEnd"/>
       <w:r>
         <w:rPr>
           <w:rFonts w:ascii="Courier New" w:hAnsi="Courier New" w:cs="Courier New"/>
           <w:b/>
         </w:rPr>
-        <w:t>false</w:t>
-      </w:r>
-      <w:r>
-        <w:t xml:space="preserve"> zurück? Oder gibt es auch Situationen, in denen sie </w:t>
-      </w:r>
+        <w:t>()</w:t>
+      </w:r>
+      <w:r>
+        <w:rPr>
+          <w:b/>
+        </w:rPr>
+        <w:t xml:space="preserve"> </w:t>
+      </w:r>
+      <w:r>
+        <w:t xml:space="preserve">für einen Kara auf. Liefert Sie immer </w:t>
+      </w:r>
+      <w:proofErr w:type="spellStart"/>
       <w:r>
         <w:rPr>
           <w:rFonts w:ascii="Courier New" w:hAnsi="Courier New" w:cs="Courier New"/>
           <w:b/>
         </w:rPr>
+        <w:t>false</w:t>
+      </w:r>
+      <w:proofErr w:type="spellEnd"/>
+      <w:r>
+        <w:t xml:space="preserve"> zurück? Oder gibt es auch Situationen, in denen sie </w:t>
+      </w:r>
+      <w:proofErr w:type="spellStart"/>
+      <w:r>
+        <w:rPr>
+          <w:rFonts w:ascii="Courier New" w:hAnsi="Courier New" w:cs="Courier New"/>
+          <w:b/>
+        </w:rPr>
         <w:t>true</w:t>
       </w:r>
+      <w:proofErr w:type="spellEnd"/>
       <w:r>
         <w:t xml:space="preserve"> zurückliefert?</w:t>
       </w:r>
@@ -1660,12 +1814,14 @@
       <w:r>
         <w:t xml:space="preserve"> </w:t>
       </w:r>
+      <w:proofErr w:type="spellStart"/>
       <w:r>
         <w:rPr>
           <w:b/>
         </w:rPr>
         <w:t>true</w:t>
       </w:r>
+      <w:proofErr w:type="spellEnd"/>
       <w:r>
         <w:t xml:space="preserve"> zurück.</w:t>
       </w:r>
@@ -1688,15 +1844,28 @@
         <w:t>Baum</w:t>
       </w:r>
       <w:r>
-        <w:t xml:space="preserve"> (Tree) in die Welt. Mit welcher Methode können Sie überprüfen, ob Kara vor einem Baum steht?</w:t>
+        <w:t xml:space="preserve"> (</w:t>
+      </w:r>
+      <w:proofErr w:type="spellStart"/>
+      <w:r>
+        <w:t>Tree</w:t>
+      </w:r>
+      <w:proofErr w:type="spellEnd"/>
+      <w:r>
+        <w:t>) in die Welt. Mit welcher Methode können Sie überprüfen, ob Kara vor einem Baum steht?</w:t>
       </w:r>
     </w:p>
     <w:p>
       <w:pPr>
         <w:pStyle w:val="Lsung"/>
       </w:pPr>
-      <w:r>
-        <w:t>treeFront()</w:t>
+      <w:proofErr w:type="spellStart"/>
+      <w:r>
+        <w:t>treeFront</w:t>
+      </w:r>
+      <w:proofErr w:type="spellEnd"/>
+      <w:r>
+        <w:t>()</w:t>
       </w:r>
     </w:p>
     <w:p>
@@ -1710,11 +1879,19 @@
       <w:r>
         <w:t xml:space="preserve">Was passiert, wenn Sie Kara mittels der Methode </w:t>
       </w:r>
+      <w:proofErr w:type="spellStart"/>
       <w:r>
         <w:rPr>
           <w:rFonts w:ascii="Courier New" w:hAnsi="Courier New" w:cs="Courier New"/>
         </w:rPr>
-        <w:t xml:space="preserve">move() </w:t>
+        <w:t>move</w:t>
+      </w:r>
+      <w:proofErr w:type="spellEnd"/>
+      <w:r>
+        <w:rPr>
+          <w:rFonts w:ascii="Courier New" w:hAnsi="Courier New" w:cs="Courier New"/>
+        </w:rPr>
+        <w:t xml:space="preserve">() </w:t>
       </w:r>
       <w:r>
         <w:t>in einen Baum fahren lassen?</w:t>
@@ -1752,11 +1929,19 @@
         </w:rPr>
         <w:t xml:space="preserve">Rechtsklick | </w:t>
       </w:r>
+      <w:proofErr w:type="spellStart"/>
       <w:r>
         <w:rPr>
           <w:i/>
         </w:rPr>
-        <w:t>Inspect (</w:t>
+        <w:t>Inspect</w:t>
+      </w:r>
+      <w:proofErr w:type="spellEnd"/>
+      <w:r>
+        <w:rPr>
+          <w:i/>
+        </w:rPr>
+        <w:t xml:space="preserve"> (</w:t>
       </w:r>
       <w:r>
         <w:rPr>
@@ -1961,8 +2146,13 @@
             <w:pPr>
               <w:spacing w:before="120" w:after="120"/>
             </w:pPr>
+            <w:proofErr w:type="spellStart"/>
             <w:r>
-              <w:t xml:space="preserve">rotation: </w:t>
+              <w:t>rotation</w:t>
+            </w:r>
+            <w:proofErr w:type="spellEnd"/>
+            <w:r>
+              <w:t xml:space="preserve">: </w:t>
             </w:r>
             <w:r>
               <w:rPr>
@@ -2008,8 +2198,13 @@
             <w:pPr>
               <w:spacing w:before="120" w:after="120"/>
             </w:pPr>
+            <w:proofErr w:type="spellStart"/>
             <w:r>
-              <w:t xml:space="preserve">rotation: </w:t>
+              <w:t>rotation</w:t>
+            </w:r>
+            <w:proofErr w:type="spellEnd"/>
+            <w:r>
+              <w:t xml:space="preserve">: </w:t>
             </w:r>
             <w:r>
               <w:rPr>
@@ -2070,14 +2265,30 @@
       <w:r>
         <w:t xml:space="preserve">Platzieren Sie ein Objekt von </w:t>
       </w:r>
+      <w:proofErr w:type="spellStart"/>
       <w:r>
         <w:rPr>
           <w:b/>
         </w:rPr>
-        <w:t xml:space="preserve">MyKara </w:t>
-      </w:r>
-      <w:r>
-        <w:t>in Ihre Welt. Was macht die Methode act()?</w:t>
+        <w:t>MyKara</w:t>
+      </w:r>
+      <w:proofErr w:type="spellEnd"/>
+      <w:r>
+        <w:rPr>
+          <w:b/>
+        </w:rPr>
+        <w:t xml:space="preserve"> </w:t>
+      </w:r>
+      <w:r>
+        <w:t xml:space="preserve">in Ihre Welt. Was macht die Methode </w:t>
+      </w:r>
+      <w:proofErr w:type="spellStart"/>
+      <w:r>
+        <w:t>act</w:t>
+      </w:r>
+      <w:proofErr w:type="spellEnd"/>
+      <w:r>
+        <w:t>()?</w:t>
       </w:r>
     </w:p>
     <w:p>
@@ -2099,12 +2310,14 @@
       <w:r>
         <w:t>Was passiert, wenn Sie in der Steuerung (unten links) auf den „</w:t>
       </w:r>
+      <w:proofErr w:type="spellStart"/>
       <w:r>
         <w:rPr>
           <w:b/>
         </w:rPr>
         <w:t>Step</w:t>
       </w:r>
+      <w:proofErr w:type="spellEnd"/>
       <w:r>
         <w:rPr>
           <w:b/>
@@ -2120,7 +2333,15 @@
         <w:pStyle w:val="Lsung"/>
       </w:pPr>
       <w:r>
-        <w:t>Das Gleiche wie vorher. Die act()-Methode wird aufgerufen.</w:t>
+        <w:t xml:space="preserve">Das Gleiche wie vorher. Die </w:t>
+      </w:r>
+      <w:proofErr w:type="spellStart"/>
+      <w:r>
+        <w:t>act</w:t>
+      </w:r>
+      <w:proofErr w:type="spellEnd"/>
+      <w:r>
+        <w:t>()-Methode wird aufgerufen.</w:t>
       </w:r>
     </w:p>
     <w:p>
@@ -2148,8 +2369,13 @@
       <w:pPr>
         <w:pStyle w:val="Lsung"/>
       </w:pPr>
-      <w:r>
-        <w:t>act() wird immer wieder aufgerufen, bis man auf „Pause“ drückt.</w:t>
+      <w:proofErr w:type="spellStart"/>
+      <w:r>
+        <w:t>act</w:t>
+      </w:r>
+      <w:proofErr w:type="spellEnd"/>
+      <w:r>
+        <w:t>() wird immer wieder aufgerufen, bis man auf „Pause“ drückt.</w:t>
       </w:r>
     </w:p>
     <w:p>
@@ -2162,7 +2388,15 @@
     </w:p>
     <w:p>
       <w:r>
-        <w:t xml:space="preserve">Vorhin haben wir die act()-Methode kennen gelernt. Nun wollen wir uns anschauen, </w:t>
+        <w:t xml:space="preserve">Vorhin haben wir die </w:t>
+      </w:r>
+      <w:proofErr w:type="spellStart"/>
+      <w:r>
+        <w:t>act</w:t>
+      </w:r>
+      <w:proofErr w:type="spellEnd"/>
+      <w:r>
+        <w:t xml:space="preserve">()-Methode kennen gelernt. Nun wollen wir uns anschauen, </w:t>
       </w:r>
       <w:r>
         <w:t>wie</w:t>
@@ -2180,8 +2414,13 @@
       <w:r>
         <w:t xml:space="preserve"> im </w:t>
       </w:r>
-      <w:r>
-        <w:t>Eclipse-</w:t>
+      <w:proofErr w:type="spellStart"/>
+      <w:r>
+        <w:t>Eclipse</w:t>
+      </w:r>
+      <w:proofErr w:type="spellEnd"/>
+      <w:r>
+        <w:t>-</w:t>
       </w:r>
       <w:r>
         <w:t xml:space="preserve">Editor öffnen: </w:t>
@@ -2191,12 +2430,14 @@
       <w:r>
         <w:t xml:space="preserve">Öffnen Sie die Klasse </w:t>
       </w:r>
+      <w:proofErr w:type="spellStart"/>
       <w:r>
         <w:rPr>
           <w:b/>
         </w:rPr>
         <w:t>MyKara</w:t>
       </w:r>
+      <w:proofErr w:type="spellEnd"/>
       <w:r>
         <w:t xml:space="preserve"> mit Doppelklick.</w:t>
       </w:r>
@@ -2304,12 +2545,21 @@
         </w:rPr>
         <w:t xml:space="preserve"> </w:t>
       </w:r>
+      <w:proofErr w:type="spellStart"/>
       <w:r>
         <w:rPr>
           <w:rFonts w:ascii="Courier New" w:hAnsi="Courier New" w:cs="Courier New"/>
           <w:b/>
         </w:rPr>
-        <w:t>act()</w:t>
+        <w:t>act</w:t>
+      </w:r>
+      <w:proofErr w:type="spellEnd"/>
+      <w:r>
+        <w:rPr>
+          <w:rFonts w:ascii="Courier New" w:hAnsi="Courier New" w:cs="Courier New"/>
+          <w:b/>
+        </w:rPr>
+        <w:t>()</w:t>
       </w:r>
       <w:r>
         <w:t xml:space="preserve"> definiert ist.</w:t>
@@ -2317,6 +2567,7 @@
       <w:r>
         <w:t xml:space="preserve"> Hier sollten die drei Befehle: </w:t>
       </w:r>
+      <w:proofErr w:type="spellStart"/>
       <w:r>
         <w:rPr>
           <w:rFonts w:ascii="Courier New" w:hAnsi="Courier New" w:cs="Courier New"/>
@@ -2336,27 +2587,60 @@
           <w:rFonts w:ascii="Courier New" w:hAnsi="Courier New" w:cs="Courier New"/>
           <w:i/>
         </w:rPr>
-        <w:t>ve(),</w:t>
-      </w:r>
-      <w:r>
-        <w:t xml:space="preserve"> </w:t>
-      </w:r>
+        <w:t>ve</w:t>
+      </w:r>
+      <w:proofErr w:type="spellEnd"/>
       <w:r>
         <w:rPr>
           <w:rFonts w:ascii="Courier New" w:hAnsi="Courier New" w:cs="Courier New"/>
           <w:i/>
         </w:rPr>
-        <w:t>turnRight()</w:t>
-      </w:r>
-      <w:r>
-        <w:t xml:space="preserve"> und</w:t>
-      </w:r>
+        <w:t>(),</w:t>
+      </w:r>
+      <w:r>
+        <w:t xml:space="preserve"> </w:t>
+      </w:r>
+      <w:proofErr w:type="spellStart"/>
       <w:r>
         <w:rPr>
           <w:rFonts w:ascii="Courier New" w:hAnsi="Courier New" w:cs="Courier New"/>
           <w:i/>
         </w:rPr>
-        <w:t xml:space="preserve"> move()</w:t>
+        <w:t>turnRight</w:t>
+      </w:r>
+      <w:proofErr w:type="spellEnd"/>
+      <w:r>
+        <w:rPr>
+          <w:rFonts w:ascii="Courier New" w:hAnsi="Courier New" w:cs="Courier New"/>
+          <w:i/>
+        </w:rPr>
+        <w:t>()</w:t>
+      </w:r>
+      <w:r>
+        <w:t xml:space="preserve"> und</w:t>
+      </w:r>
+      <w:r>
+        <w:rPr>
+          <w:rFonts w:ascii="Courier New" w:hAnsi="Courier New" w:cs="Courier New"/>
+          <w:i/>
+        </w:rPr>
+        <w:t xml:space="preserve"> </w:t>
+      </w:r>
+      <w:proofErr w:type="spellStart"/>
+      <w:r>
+        <w:rPr>
+          <w:rFonts w:ascii="Courier New" w:hAnsi="Courier New" w:cs="Courier New"/>
+          <w:i/>
+        </w:rPr>
+        <w:t>move</w:t>
+      </w:r>
+      <w:proofErr w:type="spellEnd"/>
+      <w:r>
+        <w:rPr>
+          <w:rFonts w:ascii="Courier New" w:hAnsi="Courier New" w:cs="Courier New"/>
+          <w:i/>
+        </w:rPr>
+        <w:t>()</w:t>
       </w:r>
       <w:r>
         <w:t xml:space="preserve"> untereinander stehen. </w:t>
@@ -2379,7 +2663,15 @@
         <w:t>i</w:t>
       </w:r>
       <w:r>
-        <w:t xml:space="preserve">ner Stern erscheint. Das bedeutet, dass die Änderung noch nicht gespeichert wurde. Speichern Sie nun die Änderung (ctrl-s). </w:t>
+        <w:t>ner Stern erscheint. Das bedeutet, dass die Änderung noch nicht gespeichert wurde. Speichern Sie nun die Änderung (</w:t>
+      </w:r>
+      <w:proofErr w:type="spellStart"/>
+      <w:r>
+        <w:t>ctrl</w:t>
+      </w:r>
+      <w:proofErr w:type="spellEnd"/>
+      <w:r>
+        <w:t xml:space="preserve">-s). </w:t>
       </w:r>
     </w:p>
     <w:p>
@@ -2390,7 +2682,15 @@
         <w:t>in</w:t>
       </w:r>
       <w:r>
-        <w:t xml:space="preserve"> Eclipse automatisch neu</w:t>
+        <w:t xml:space="preserve"> </w:t>
+      </w:r>
+      <w:proofErr w:type="spellStart"/>
+      <w:r>
+        <w:t>Eclipse</w:t>
+      </w:r>
+      <w:proofErr w:type="spellEnd"/>
+      <w:r>
+        <w:t xml:space="preserve"> automatisch neu</w:t>
       </w:r>
       <w:r>
         <w:t xml:space="preserve"> </w:t>
@@ -3266,16 +3566,74 @@
     </w:p>
     <w:p>
       <w:r>
+        <w:t xml:space="preserve">Gehen Sie in das </w:t>
+      </w:r>
+      <w:r>
+        <w:rPr>
+          <w:b/>
+        </w:rPr>
+        <w:t>Szenario 06</w:t>
+      </w:r>
+      <w:r>
+        <w:t xml:space="preserve"> unter </w:t>
+      </w:r>
+      <w:proofErr w:type="spellStart"/>
+      <w:r>
+        <w:rPr>
+          <w:i/>
+        </w:rPr>
+        <w:t>src</w:t>
+      </w:r>
+      <w:proofErr w:type="spellEnd"/>
+      <w:r>
+        <w:rPr>
+          <w:i/>
+        </w:rPr>
+        <w:t xml:space="preserve">/scenario06_putting_leaf. </w:t>
+      </w:r>
+      <w:r>
+        <w:t xml:space="preserve">Öffnen Sie im </w:t>
+      </w:r>
+      <w:r>
+        <w:rPr>
+          <w:b/>
+        </w:rPr>
+        <w:t>Szenario 06</w:t>
+      </w:r>
+      <w:r>
+        <w:t xml:space="preserve"> die Datei </w:t>
+      </w:r>
+      <w:r>
+        <w:br/>
+        <w:t>MyK</w:t>
+      </w:r>
+      <w:r>
+        <w:t>a</w:t>
+      </w:r>
+      <w:r>
+        <w:t>ra.java.</w:t>
+      </w:r>
+    </w:p>
+    <w:p>
+      <w:r>
         <w:t xml:space="preserve">Ändern Sie </w:t>
       </w:r>
       <w:r>
         <w:t xml:space="preserve">den Inhalt der </w:t>
       </w:r>
+      <w:proofErr w:type="spellStart"/>
       <w:r>
         <w:rPr>
           <w:rFonts w:ascii="Courier New" w:hAnsi="Courier New" w:cs="Courier New"/>
         </w:rPr>
-        <w:t>act()</w:t>
+        <w:t>act</w:t>
+      </w:r>
+      <w:proofErr w:type="spellEnd"/>
+      <w:r>
+        <w:rPr>
+          <w:rFonts w:ascii="Courier New" w:hAnsi="Courier New" w:cs="Courier New"/>
+        </w:rPr>
+        <w:t>()</w:t>
       </w:r>
       <w:r>
         <w:t>-Methode so, dass Kara zuerst einen Schritt macht, dann ein Kleeblatt legt u</w:t>
@@ -3401,7 +3759,30 @@
         </w:drawing>
       </w:r>
       <w:r>
-        <w:t>Erstellen Sie für Kara die rechts abgebildete Welt:</w:t>
+        <w:t xml:space="preserve">Öffnen Sie das </w:t>
+      </w:r>
+      <w:r>
+        <w:rPr>
+          <w:b/>
+        </w:rPr>
+        <w:t>Szenario 07</w:t>
+      </w:r>
+      <w:r>
+        <w:t xml:space="preserve">. Nun sollte bei einem Start von </w:t>
+      </w:r>
+      <w:proofErr w:type="spellStart"/>
+      <w:r>
+        <w:t>MyKara</w:t>
+      </w:r>
+      <w:proofErr w:type="spellEnd"/>
+      <w:r>
+        <w:t xml:space="preserve"> die Welt automatisch wie rechts abgebildet e</w:t>
+      </w:r>
+      <w:r>
+        <w:t>r</w:t>
+      </w:r>
+      <w:r>
+        <w:t>scheinen:</w:t>
       </w:r>
     </w:p>
     <w:p>
@@ -3410,216 +3791,84 @@
           <w:i/>
         </w:rPr>
       </w:pPr>
+      <w:r>
+        <w:rPr>
+          <w:i/>
+        </w:rPr>
+        <w:t>Hinweis</w:t>
+      </w:r>
+      <w:r>
+        <w:rPr>
+          <w:i/>
+        </w:rPr>
+        <w:t xml:space="preserve">: </w:t>
+      </w:r>
+      <w:r>
+        <w:rPr>
+          <w:i/>
+        </w:rPr>
+        <w:t xml:space="preserve">Die Welt wird jeweils aus der Textdatei </w:t>
+      </w:r>
       <w:r>
         <w:rPr>
           <w:b/>
           <w:i/>
         </w:rPr>
-        <w:t>Tipp</w:t>
+        <w:t>WorldSetup.txt</w:t>
       </w:r>
       <w:r>
         <w:rPr>
           <w:i/>
         </w:rPr>
-        <w:t xml:space="preserve">: Damit Sie nicht </w:t>
+        <w:t xml:space="preserve"> gel</w:t>
       </w:r>
       <w:r>
         <w:rPr>
           <w:i/>
         </w:rPr>
-        <w:t xml:space="preserve">bei </w:t>
+        <w:t>a</w:t>
       </w:r>
       <w:r>
         <w:rPr>
           <w:i/>
         </w:rPr>
-        <w:t xml:space="preserve">jedem </w:t>
-      </w:r>
+        <w:t xml:space="preserve">den. In der </w:t>
+      </w:r>
+      <w:proofErr w:type="spellStart"/>
       <w:r>
         <w:rPr>
           <w:i/>
         </w:rPr>
-        <w:t>Start</w:t>
-      </w:r>
+        <w:t>main</w:t>
+      </w:r>
+      <w:proofErr w:type="spellEnd"/>
       <w:r>
         <w:rPr>
           <w:i/>
         </w:rPr>
-        <w:t xml:space="preserve"> die Welt wieder neu zusamme</w:t>
-      </w:r>
+        <w:t xml:space="preserve">()-Methode innerhalb </w:t>
+      </w:r>
+      <w:proofErr w:type="spellStart"/>
       <w:r>
         <w:rPr>
           <w:i/>
         </w:rPr>
-        <w:t>n</w:t>
-      </w:r>
+        <w:t>MyKara</w:t>
+      </w:r>
+      <w:proofErr w:type="spellEnd"/>
       <w:r>
         <w:rPr>
           <w:i/>
         </w:rPr>
-        <w:t xml:space="preserve">stellen müssen, können Sie die Welt </w:t>
-      </w:r>
-      <w:r>
-        <w:rPr>
-          <w:i/>
-        </w:rPr>
-        <w:t>speichern</w:t>
-      </w:r>
-      <w:r>
-        <w:rPr>
-          <w:i/>
-        </w:rPr>
-        <w:t xml:space="preserve">: </w:t>
-      </w:r>
-      <w:r>
-        <w:rPr>
-          <w:i/>
-        </w:rPr>
-        <w:br/>
-      </w:r>
-      <w:r>
-        <w:rPr>
-          <w:i/>
-        </w:rPr>
-        <w:t>Recktsklick auf die Welt</w:t>
-      </w:r>
-      <w:r>
-        <w:rPr>
-          <w:i/>
-        </w:rPr>
-        <w:t xml:space="preserve"> | </w:t>
-      </w:r>
-      <w:r>
-        <w:rPr>
-          <w:i/>
-        </w:rPr>
-        <w:t>Save World Setup to File</w:t>
-      </w:r>
-      <w:r>
-        <w:rPr>
-          <w:i/>
-        </w:rPr>
-        <w:t>.</w:t>
-      </w:r>
-      <w:r>
-        <w:rPr>
-          <w:i/>
-        </w:rPr>
-        <w:t xml:space="preserve"> </w:t>
-      </w:r>
-      <w:r>
-        <w:rPr>
-          <w:i/>
-        </w:rPr>
-        <w:t>Dann wählen Sie am besten einen neuen Dateinamen im Unterordner „</w:t>
-      </w:r>
-      <w:r>
-        <w:rPr>
-          <w:i/>
-        </w:rPr>
-        <w:t>src/</w:t>
-      </w:r>
-      <w:r>
-        <w:rPr>
-          <w:i/>
-        </w:rPr>
-        <w:t>scenario</w:t>
-      </w:r>
-      <w:r>
-        <w:rPr>
-          <w:i/>
-        </w:rPr>
-        <w:t>…/</w:t>
-      </w:r>
-      <w:r>
-        <w:rPr>
-          <w:i/>
-        </w:rPr>
-        <w:t xml:space="preserve">“. </w:t>
-      </w:r>
-      <w:r>
-        <w:rPr>
-          <w:i/>
-        </w:rPr>
-        <w:br/>
-        <w:t>Damit Ihr</w:t>
-      </w:r>
-      <w:r>
-        <w:rPr>
-          <w:i/>
-        </w:rPr>
-        <w:t>e</w:t>
-      </w:r>
-      <w:r>
-        <w:rPr>
-          <w:i/>
-        </w:rPr>
-        <w:t xml:space="preserve"> </w:t>
-      </w:r>
-      <w:r>
-        <w:rPr>
-          <w:i/>
-        </w:rPr>
-        <w:t>Welt</w:t>
-      </w:r>
-      <w:r>
-        <w:rPr>
-          <w:i/>
-        </w:rPr>
-        <w:t xml:space="preserve"> auch geladen wird, müssen Sie den Dateinamen in der main()-Methode anpassen:</w:t>
-      </w:r>
-    </w:p>
-    <w:p>
-      <w:pPr>
-        <w:ind w:firstLine="709"/>
-        <w:rPr>
-          <w:i/>
+        <w:t xml:space="preserve"> wird dieser Dateiname angegeben.</w:t>
+      </w:r>
+    </w:p>
+    <w:p>
+      <w:pPr>
+        <w:rPr>
           <w:lang w:val="en-US"/>
         </w:rPr>
       </w:pPr>
-      <w:r>
-        <w:rPr>
-          <w:i/>
-          <w:lang w:val="en-US"/>
-        </w:rPr>
-        <w:t>KaraWorld world = new KaraWorld("</w:t>
-      </w:r>
-      <w:r>
-        <w:rPr>
-          <w:b/>
-          <w:i/>
-          <w:lang w:val="en-US"/>
-        </w:rPr>
-        <w:t>[MeinName]</w:t>
-      </w:r>
-      <w:r>
-        <w:rPr>
-          <w:i/>
-          <w:lang w:val="en-US"/>
-        </w:rPr>
-        <w:t xml:space="preserve">.txt", </w:t>
-      </w:r>
-      <w:r>
-        <w:rPr>
-          <w:i/>
-          <w:lang w:val="en-US"/>
-        </w:rPr>
-        <w:t>MyKara</w:t>
-      </w:r>
-      <w:r>
-        <w:rPr>
-          <w:i/>
-          <w:lang w:val="en-US"/>
-        </w:rPr>
-        <w:t>.class);</w:t>
-      </w:r>
-    </w:p>
-    <w:p>
-      <w:pPr>
-        <w:rPr>
-          <w:lang w:val="en-US"/>
-        </w:rPr>
-      </w:pPr>
     </w:p>
     <w:p>
       <w:r>
@@ -3635,7 +3884,12 @@
         <w:t xml:space="preserve"> (siehe Grafik)</w:t>
       </w:r>
       <w:r>
-        <w:t>. Er muss dabei um die Bäume herumlaufen. Beim Kleeblatt angekommen, soll er es aufheben.</w:t>
+        <w:t xml:space="preserve">. Er muss dabei </w:t>
+      </w:r>
+      <w:bookmarkStart w:id="0" w:name="_GoBack"/>
+      <w:bookmarkEnd w:id="0"/>
+      <w:r>
+        <w:t>um die Bäume herumlaufen. Beim Kleeblatt angekommen, soll er es aufheben.</w:t>
       </w:r>
     </w:p>
     <w:p/>
@@ -3889,8 +4143,13 @@
       <w:r>
         <w:t xml:space="preserve">geschweiften Klammern der Methode die Befehle, die es braucht, um </w:t>
       </w:r>
-      <w:r>
-        <w:t xml:space="preserve">um </w:t>
+      <w:proofErr w:type="spellStart"/>
+      <w:r>
+        <w:t>um</w:t>
+      </w:r>
+      <w:proofErr w:type="spellEnd"/>
+      <w:r>
+        <w:t xml:space="preserve"> </w:t>
       </w:r>
       <w:r>
         <w:t>den Baum zu kommen.</w:t>
@@ -3900,11 +4159,19 @@
       <w:r>
         <w:t xml:space="preserve">Benutzen Sie nun innerhalb der </w:t>
       </w:r>
+      <w:proofErr w:type="spellStart"/>
       <w:r>
         <w:rPr>
           <w:rFonts w:ascii="Courier New" w:hAnsi="Courier New" w:cs="Courier New"/>
         </w:rPr>
-        <w:t>act()</w:t>
+        <w:t>act</w:t>
+      </w:r>
+      <w:proofErr w:type="spellEnd"/>
+      <w:r>
+        <w:rPr>
+          <w:rFonts w:ascii="Courier New" w:hAnsi="Courier New" w:cs="Courier New"/>
+        </w:rPr>
+        <w:t>()</w:t>
       </w:r>
       <w:r>
         <w:t xml:space="preserve">-Methode die </w:t>
@@ -3912,6 +4179,7 @@
       <w:r>
         <w:t xml:space="preserve">Methode </w:t>
       </w:r>
+      <w:proofErr w:type="spellStart"/>
       <w:r>
         <w:rPr>
           <w:rFonts w:ascii="Courier New" w:hAnsi="Courier New" w:cs="Courier New"/>
@@ -3919,6 +4187,7 @@
         </w:rPr>
         <w:t>goAroundTree</w:t>
       </w:r>
+      <w:proofErr w:type="spellEnd"/>
       <w:r>
         <w:rPr>
           <w:rFonts w:ascii="Courier New" w:hAnsi="Courier New" w:cs="Courier New"/>
@@ -4050,8 +4319,6 @@
       </w:rPr>
       <w:t xml:space="preserve"> | GameGridKara v2.0</w:t>
     </w:r>
-    <w:bookmarkStart w:id="0" w:name="_GoBack"/>
-    <w:bookmarkEnd w:id="0"/>
   </w:p>
 </w:ftr>
 </file>
@@ -4100,7 +4367,15 @@
         <w:footnoteRef/>
       </w:r>
       <w:r>
-        <w:t xml:space="preserve"> Die Arbeitsblätter dieses Kapitels basieren auf dem Buch „Einführung in Java mit Greenfoot“ von Michael Kölling (2010).</w:t>
+        <w:t xml:space="preserve"> Die Arbeitsblätter dieses Kapitels basieren auf dem Buch „Einführung in Java mit </w:t>
+      </w:r>
+      <w:proofErr w:type="spellStart"/>
+      <w:r>
+        <w:t>Greenfoot</w:t>
+      </w:r>
+      <w:proofErr w:type="spellEnd"/>
+      <w:r>
+        <w:t>“ von Michael Kölling (2010).</w:t>
       </w:r>
     </w:p>
     <w:p>
@@ -4108,7 +4383,15 @@
         <w:pStyle w:val="Funotentext"/>
       </w:pPr>
       <w:r>
-        <w:t>Ideen und Konzepte von Kara wurden entwickelt von Jürg Nievergelt, Werner Hartmann, Raimond Reichert et al., http://www.swisseduc.ch/informatik/karatojava/, abgerufen Februar 2011.</w:t>
+        <w:t xml:space="preserve">Ideen und Konzepte von Kara wurden entwickelt von Jürg </w:t>
+      </w:r>
+      <w:proofErr w:type="spellStart"/>
+      <w:r>
+        <w:t>Nievergelt</w:t>
+      </w:r>
+      <w:proofErr w:type="spellEnd"/>
+      <w:r>
+        <w:t>, Werner Hartmann, Raimond Reichert et al., http://www.swisseduc.ch/informatik/karatojava/, abgerufen Februar 2011.</w:t>
       </w:r>
     </w:p>
   </w:footnote>
@@ -4124,7 +4407,15 @@
         <w:footnoteRef/>
       </w:r>
       <w:r>
-        <w:t xml:space="preserve"> Wenn die Maus, z.B. bei Mac OS-Rechnern, nur eine Taste hat, gleichzeitig mit der Maustaste die Ctrl-Taste drücken!</w:t>
+        <w:t xml:space="preserve"> Wenn die Maus, z.B. bei Mac OS-Rechnern, nur eine Taste hat, gleichzeitig mit der Maustaste die </w:t>
+      </w:r>
+      <w:proofErr w:type="spellStart"/>
+      <w:r>
+        <w:t>Ctrl</w:t>
+      </w:r>
+      <w:proofErr w:type="spellEnd"/>
+      <w:r>
+        <w:t>-Taste drücken!</w:t>
       </w:r>
     </w:p>
   </w:footnote>
@@ -4262,7 +4553,7 @@
       <w:fldChar w:fldCharType="separate"/>
     </w:r>
     <w:r>
-      <w:t>1</w:t>
+      <w:t>5</w:t>
     </w:r>
     <w:r>
       <w:fldChar w:fldCharType="end"/>
@@ -8317,7 +8608,7 @@
 </file>
 
 <file path=customXml/itemProps2.xml><?xml version="1.0" encoding="utf-8"?>
-<ds:datastoreItem xmlns:ds="http://schemas.openxmlformats.org/officeDocument/2006/customXml" ds:itemID="{99E985FA-78C7-4194-BCD9-CFDBBE3BFB18}">
+<ds:datastoreItem xmlns:ds="http://schemas.openxmlformats.org/officeDocument/2006/customXml" ds:itemID="{D6549A38-A8E3-4FBC-A7AA-53DF796D8C02}">
   <ds:schemaRefs>
     <ds:schemaRef ds:uri="http://schemas.openxmlformats.org/officeDocument/2006/bibliography"/>
   </ds:schemaRefs>

</xml_diff>

<commit_message>
change version to 2.0.1 in footer
</commit_message>
<xml_diff>
--- a/handouts-de/handout-03-kapitel-1-erste-schritte.docx
+++ b/handouts-de/handout-03-kapitel-1-erste-schritte.docx
@@ -142,11 +142,9 @@
       <w:r>
         <w:t xml:space="preserve">Starten Sie </w:t>
       </w:r>
-      <w:proofErr w:type="spellStart"/>
       <w:r>
         <w:t>Eclipse</w:t>
       </w:r>
-      <w:proofErr w:type="spellEnd"/>
       <w:r>
         <w:t>.</w:t>
       </w:r>
@@ -156,15 +154,7 @@
         <w:t xml:space="preserve">Importieren Sie </w:t>
       </w:r>
       <w:r>
-        <w:t xml:space="preserve">das </w:t>
-      </w:r>
-      <w:proofErr w:type="spellStart"/>
-      <w:r>
-        <w:t>Eclipse</w:t>
-      </w:r>
-      <w:proofErr w:type="spellEnd"/>
-      <w:r>
-        <w:t xml:space="preserve">-Projekt </w:t>
+        <w:t xml:space="preserve">das Eclipse-Projekt </w:t>
       </w:r>
       <w:r>
         <w:rPr>
@@ -181,260 +171,203 @@
       <w:r>
         <w:t xml:space="preserve">Gehen Sie in den Unterordner </w:t>
       </w:r>
-      <w:proofErr w:type="spellStart"/>
       <w:r>
         <w:rPr>
           <w:b/>
           <w:i/>
         </w:rPr>
-        <w:t>src</w:t>
-      </w:r>
-      <w:proofErr w:type="spellEnd"/>
+        <w:t>src/scenario01</w:t>
+      </w:r>
+      <w:r>
+        <w:t>.</w:t>
+      </w:r>
+      <w:r>
+        <w:t xml:space="preserve"> </w:t>
+      </w:r>
+      <w:r>
+        <w:t xml:space="preserve">Das </w:t>
+      </w:r>
+      <w:r>
+        <w:t xml:space="preserve">Szenario </w:t>
+      </w:r>
+      <w:r>
+        <w:t xml:space="preserve">enthält eine Datei </w:t>
+      </w:r>
       <w:r>
         <w:rPr>
           <w:b/>
           <w:i/>
         </w:rPr>
-        <w:t>/scenario01</w:t>
-      </w:r>
-      <w:r>
-        <w:t>.</w:t>
-      </w:r>
-      <w:r>
-        <w:t xml:space="preserve"> </w:t>
-      </w:r>
-      <w:r>
-        <w:t xml:space="preserve">Das </w:t>
-      </w:r>
-      <w:r>
-        <w:t xml:space="preserve">Szenario </w:t>
-      </w:r>
-      <w:r>
-        <w:t xml:space="preserve">enthält eine Datei </w:t>
+        <w:t>MyKara</w:t>
       </w:r>
       <w:r>
         <w:rPr>
           <w:b/>
           <w:i/>
         </w:rPr>
-        <w:t>MyKara</w:t>
+        <w:t>.java</w:t>
+      </w:r>
+      <w:r>
+        <w:t>.</w:t>
       </w:r>
       <w:r>
         <w:rPr>
           <w:b/>
           <w:i/>
         </w:rPr>
-        <w:t>.java</w:t>
-      </w:r>
-      <w:r>
-        <w:t>.</w:t>
+        <w:t xml:space="preserve"> </w:t>
+      </w:r>
+      <w:r>
+        <w:t>D</w:t>
+      </w:r>
+      <w:r>
+        <w:t xml:space="preserve">ateien mit der Endung </w:t>
+      </w:r>
+      <w:r>
+        <w:rPr>
+          <w:i/>
+        </w:rPr>
+        <w:t xml:space="preserve">.java </w:t>
+      </w:r>
+      <w:r>
+        <w:t>beinhalten</w:t>
+      </w:r>
+      <w:r>
+        <w:t xml:space="preserve"> Programmcode</w:t>
+      </w:r>
+      <w:r>
+        <w:t xml:space="preserve">. </w:t>
+      </w:r>
+      <w:r>
+        <w:br/>
+      </w:r>
+      <w:r>
+        <w:t xml:space="preserve">Öffnen Sie </w:t>
+      </w:r>
+      <w:r>
+        <w:t xml:space="preserve">nun also </w:t>
+      </w:r>
+      <w:r>
+        <w:t xml:space="preserve">die </w:t>
+      </w:r>
+      <w:r>
+        <w:t>Datei</w:t>
+      </w:r>
+      <w:r>
+        <w:t xml:space="preserve"> </w:t>
       </w:r>
       <w:r>
         <w:rPr>
           <w:b/>
           <w:i/>
         </w:rPr>
+        <w:t>MyKara</w:t>
+      </w:r>
+      <w:r>
+        <w:t xml:space="preserve">. </w:t>
+      </w:r>
+    </w:p>
+    <w:p>
+      <w:r>
+        <w:t xml:space="preserve">In dieser </w:t>
+      </w:r>
+      <w:r>
+        <w:t>Datei</w:t>
+      </w:r>
+      <w:r>
+        <w:t xml:space="preserve"> hat es </w:t>
+      </w:r>
+      <w:r>
+        <w:t>zwei Blöcke, genannt</w:t>
+      </w:r>
+      <w:r>
+        <w:t xml:space="preserve"> Methoden,</w:t>
+      </w:r>
+      <w:r>
+        <w:t xml:space="preserve"> mit Namen</w:t>
+      </w:r>
+      <w:r>
         <w:t xml:space="preserve"> </w:t>
       </w:r>
       <w:r>
-        <w:t>D</w:t>
-      </w:r>
-      <w:r>
-        <w:t xml:space="preserve">ateien mit der Endung </w:t>
-      </w:r>
-      <w:r>
-        <w:rPr>
-          <w:i/>
-        </w:rPr>
+        <w:rPr>
+          <w:b/>
+        </w:rPr>
+        <w:t>act()</w:t>
+      </w:r>
+      <w:r>
+        <w:t xml:space="preserve"> und </w:t>
+      </w:r>
+      <w:r>
+        <w:rPr>
+          <w:b/>
+        </w:rPr>
+        <w:t>main(…)</w:t>
+      </w:r>
+      <w:r>
+        <w:t xml:space="preserve"> und e</w:t>
+      </w:r>
+      <w:r>
+        <w:t xml:space="preserve">in paar </w:t>
+      </w:r>
+      <w:r>
+        <w:rPr>
+          <w:b/>
+        </w:rPr>
+        <w:t>blaue Kommentare</w:t>
+      </w:r>
+      <w:r>
+        <w:t xml:space="preserve"> zur Beschreibung</w:t>
+      </w:r>
+      <w:r>
         <w:t>.</w:t>
       </w:r>
-      <w:proofErr w:type="spellStart"/>
-      <w:r>
-        <w:rPr>
-          <w:i/>
-        </w:rPr>
-        <w:t>java</w:t>
-      </w:r>
-      <w:proofErr w:type="spellEnd"/>
-      <w:r>
-        <w:rPr>
-          <w:i/>
-        </w:rPr>
+      <w:r>
         <w:t xml:space="preserve"> </w:t>
       </w:r>
       <w:r>
-        <w:t>beinhalten</w:t>
-      </w:r>
-      <w:r>
-        <w:t xml:space="preserve"> Programmcode</w:t>
-      </w:r>
-      <w:r>
-        <w:t xml:space="preserve">. </w:t>
-      </w:r>
-      <w:r>
-        <w:br/>
-      </w:r>
-      <w:r>
-        <w:t xml:space="preserve">Öffnen Sie </w:t>
-      </w:r>
-      <w:r>
-        <w:t xml:space="preserve">nun also </w:t>
-      </w:r>
-      <w:r>
-        <w:t xml:space="preserve">die </w:t>
-      </w:r>
-      <w:r>
-        <w:t>Datei</w:t>
+        <w:t xml:space="preserve">Die main-Methode braucht es, damit der Computer weiss, wo das Programm beginnt. </w:t>
+      </w:r>
+      <w:r>
+        <w:t xml:space="preserve">Uns wird </w:t>
+      </w:r>
+      <w:r>
+        <w:t xml:space="preserve">vorläufig </w:t>
+      </w:r>
+      <w:r>
+        <w:t xml:space="preserve">aber </w:t>
+      </w:r>
+      <w:r>
+        <w:t xml:space="preserve">vor allem </w:t>
+      </w:r>
+      <w:r>
+        <w:t>die</w:t>
       </w:r>
       <w:r>
         <w:t xml:space="preserve"> </w:t>
       </w:r>
-      <w:proofErr w:type="spellStart"/>
       <w:r>
         <w:rPr>
           <w:b/>
-          <w:i/>
-        </w:rPr>
-        <w:t>MyKara</w:t>
-      </w:r>
-      <w:proofErr w:type="spellEnd"/>
-      <w:r>
-        <w:t xml:space="preserve">. </w:t>
-      </w:r>
-    </w:p>
-    <w:p>
-      <w:r>
-        <w:t xml:space="preserve">In dieser </w:t>
-      </w:r>
-      <w:r>
-        <w:t>Datei</w:t>
-      </w:r>
-      <w:r>
-        <w:t xml:space="preserve"> hat es </w:t>
-      </w:r>
-      <w:r>
-        <w:t>zwei Blöcke, genannt</w:t>
-      </w:r>
-      <w:r>
-        <w:t xml:space="preserve"> Methoden,</w:t>
-      </w:r>
-      <w:r>
-        <w:t xml:space="preserve"> mit Namen</w:t>
-      </w:r>
-      <w:r>
-        <w:t xml:space="preserve"> </w:t>
-      </w:r>
-      <w:proofErr w:type="spellStart"/>
-      <w:r>
-        <w:rPr>
-          <w:b/>
-        </w:rPr>
-        <w:t>act</w:t>
-      </w:r>
-      <w:proofErr w:type="spellEnd"/>
-      <w:r>
-        <w:rPr>
-          <w:b/>
-        </w:rPr>
-        <w:t>()</w:t>
-      </w:r>
-      <w:r>
-        <w:t xml:space="preserve"> und </w:t>
-      </w:r>
-      <w:proofErr w:type="spellStart"/>
-      <w:r>
-        <w:rPr>
-          <w:b/>
-        </w:rPr>
-        <w:t>main</w:t>
-      </w:r>
-      <w:proofErr w:type="spellEnd"/>
-      <w:r>
-        <w:rPr>
-          <w:b/>
-        </w:rPr>
-        <w:t>(…)</w:t>
-      </w:r>
-      <w:r>
-        <w:t xml:space="preserve"> und e</w:t>
-      </w:r>
-      <w:r>
-        <w:t xml:space="preserve">in paar </w:t>
-      </w:r>
-      <w:r>
-        <w:rPr>
-          <w:b/>
-        </w:rPr>
-        <w:t>blaue Kommentare</w:t>
-      </w:r>
-      <w:r>
-        <w:t xml:space="preserve"> zur Beschreibung</w:t>
+        </w:rPr>
+        <w:t>act()</w:t>
+      </w:r>
+      <w:r>
+        <w:t>-Methode</w:t>
+      </w:r>
+      <w:r>
+        <w:t xml:space="preserve"> beschäftigen</w:t>
       </w:r>
       <w:r>
         <w:t>.</w:t>
       </w:r>
-      <w:r>
-        <w:t xml:space="preserve"> </w:t>
-      </w:r>
-      <w:r>
-        <w:t xml:space="preserve">Die main-Methode braucht es, damit der Computer weiss, wo das Programm beginnt. </w:t>
-      </w:r>
-      <w:r>
-        <w:t xml:space="preserve">Uns wird </w:t>
-      </w:r>
-      <w:r>
-        <w:t xml:space="preserve">vorläufig </w:t>
-      </w:r>
-      <w:r>
-        <w:t xml:space="preserve">aber </w:t>
-      </w:r>
-      <w:r>
-        <w:t xml:space="preserve">vor allem </w:t>
-      </w:r>
-      <w:r>
-        <w:t>die</w:t>
-      </w:r>
-      <w:r>
-        <w:t xml:space="preserve"> </w:t>
-      </w:r>
-      <w:proofErr w:type="spellStart"/>
-      <w:r>
-        <w:rPr>
-          <w:b/>
-        </w:rPr>
-        <w:t>act</w:t>
-      </w:r>
-      <w:proofErr w:type="spellEnd"/>
-      <w:r>
-        <w:rPr>
-          <w:b/>
-        </w:rPr>
-        <w:t>()</w:t>
-      </w:r>
-      <w:r>
-        <w:t>-Methode</w:t>
-      </w:r>
-      <w:r>
-        <w:t xml:space="preserve"> beschäftigen</w:t>
-      </w:r>
-      <w:r>
-        <w:t>.</w:t>
-      </w:r>
     </w:p>
     <w:p>
       <w:r>
         <w:t xml:space="preserve">Zum Starten drücken wir </w:t>
       </w:r>
       <w:r>
-        <w:t xml:space="preserve">in </w:t>
-      </w:r>
-      <w:proofErr w:type="spellStart"/>
-      <w:r>
-        <w:t>Eclipse</w:t>
-      </w:r>
-      <w:proofErr w:type="spellEnd"/>
-      <w:r>
-        <w:t xml:space="preserve"> auf den „Run“-Knopf: </w:t>
+        <w:t xml:space="preserve">in Eclipse auf den „Run“-Knopf: </w:t>
       </w:r>
       <w:r>
         <w:rPr>
@@ -939,14 +872,12 @@
       <w:r>
         <w:t xml:space="preserve">: Die Buttons </w:t>
       </w:r>
-      <w:proofErr w:type="spellStart"/>
       <w:r>
         <w:rPr>
           <w:i/>
         </w:rPr>
         <w:t>Step</w:t>
       </w:r>
-      <w:proofErr w:type="spellEnd"/>
       <w:r>
         <w:t xml:space="preserve">, </w:t>
       </w:r>
@@ -959,14 +890,12 @@
       <w:r>
         <w:t xml:space="preserve">, und </w:t>
       </w:r>
-      <w:proofErr w:type="spellStart"/>
       <w:r>
         <w:rPr>
           <w:i/>
         </w:rPr>
         <w:t>Reset</w:t>
       </w:r>
-      <w:proofErr w:type="spellEnd"/>
       <w:r>
         <w:t xml:space="preserve"> und der Schieberegler für die Geschwindigkeit ganz unten dienen der Programmsteuerung. Darauf werden wir später zu sprechen kommen.</w:t>
       </w:r>
@@ -1027,7 +956,6 @@
       <w:r>
         <w:t xml:space="preserve"> </w:t>
       </w:r>
-      <w:proofErr w:type="spellStart"/>
       <w:r>
         <w:rPr>
           <w:b/>
@@ -1040,7 +968,6 @@
         </w:rPr>
         <w:t>Kara</w:t>
       </w:r>
-      <w:proofErr w:type="spellEnd"/>
       <w:r>
         <w:t xml:space="preserve">. Die </w:t>
       </w:r>
@@ -1054,7 +981,6 @@
       <w:r>
         <w:t xml:space="preserve"> </w:t>
       </w:r>
-      <w:proofErr w:type="spellStart"/>
       <w:r>
         <w:rPr>
           <w:b/>
@@ -1067,7 +993,6 @@
         </w:rPr>
         <w:t>Kara</w:t>
       </w:r>
-      <w:proofErr w:type="spellEnd"/>
       <w:r>
         <w:t xml:space="preserve"> steht für das allgemeine Konzept eines Käfers – sie ist sozusagen wie ein Bauplan, aus dem wir </w:t>
       </w:r>
@@ -1113,45 +1038,29 @@
       <w:r>
         <w:t xml:space="preserve">Menüpunkt </w:t>
       </w:r>
-      <w:proofErr w:type="spellStart"/>
       <w:r>
         <w:rPr>
           <w:i/>
         </w:rPr>
-        <w:t>new</w:t>
-      </w:r>
-      <w:proofErr w:type="spellEnd"/>
+        <w:t xml:space="preserve">new </w:t>
+      </w:r>
       <w:r>
         <w:rPr>
           <w:i/>
         </w:rPr>
-        <w:t xml:space="preserve"> </w:t>
-      </w:r>
-      <w:proofErr w:type="spellStart"/>
+        <w:t>M</w:t>
+      </w:r>
       <w:r>
         <w:rPr>
           <w:i/>
         </w:rPr>
-        <w:t>M</w:t>
+        <w:t>y</w:t>
       </w:r>
       <w:r>
         <w:rPr>
           <w:i/>
         </w:rPr>
-        <w:t>y</w:t>
-      </w:r>
-      <w:r>
-        <w:rPr>
-          <w:i/>
-        </w:rPr>
-        <w:t>Kara</w:t>
-      </w:r>
-      <w:proofErr w:type="spellEnd"/>
-      <w:r>
-        <w:rPr>
-          <w:i/>
-        </w:rPr>
-        <w:t>()</w:t>
+        <w:t>Kara()</w:t>
       </w:r>
       <w:r>
         <w:rPr>
@@ -1364,13 +1273,8 @@
       <w:r>
         <w:t>eblättern (</w:t>
       </w:r>
-      <w:proofErr w:type="spellStart"/>
-      <w:r>
-        <w:t>Leaf</w:t>
-      </w:r>
-      <w:proofErr w:type="spellEnd"/>
-      <w:r>
-        <w:t>).</w:t>
+      <w:r>
+        <w:t>Leaf).</w:t>
       </w:r>
     </w:p>
     <w:p>
@@ -1461,21 +1365,12 @@
       <w:r>
         <w:t xml:space="preserve">Was bewirkt die Methode </w:t>
       </w:r>
-      <w:proofErr w:type="spellStart"/>
       <w:r>
         <w:rPr>
           <w:rFonts w:ascii="Courier New" w:hAnsi="Courier New" w:cs="Courier New"/>
           <w:b/>
         </w:rPr>
-        <w:t>move</w:t>
-      </w:r>
-      <w:proofErr w:type="spellEnd"/>
-      <w:r>
-        <w:rPr>
-          <w:rFonts w:ascii="Courier New" w:hAnsi="Courier New" w:cs="Courier New"/>
-          <w:b/>
-        </w:rPr>
-        <w:t>()</w:t>
+        <w:t>move()</w:t>
       </w:r>
       <w:r>
         <w:t>?</w:t>
@@ -1508,21 +1403,8 @@
       <w:pPr>
         <w:pStyle w:val="Lsung"/>
       </w:pPr>
-      <w:proofErr w:type="spellStart"/>
-      <w:r>
-        <w:t>turnLeft</w:t>
-      </w:r>
-      <w:proofErr w:type="spellEnd"/>
-      <w:r>
-        <w:t xml:space="preserve">() oder </w:t>
-      </w:r>
-      <w:proofErr w:type="spellStart"/>
-      <w:r>
-        <w:t>turnRight</w:t>
-      </w:r>
-      <w:proofErr w:type="spellEnd"/>
-      <w:r>
-        <w:t>()</w:t>
+      <w:r>
+        <w:t>turnLeft() oder turnRight()</w:t>
       </w:r>
     </w:p>
     <w:p>
@@ -1563,13 +1445,8 @@
         <w:t>Methoden</w:t>
       </w:r>
       <w:r>
-        <w:t xml:space="preserve"> mit </w:t>
-      </w:r>
-      <w:proofErr w:type="spellStart"/>
-      <w:r>
-        <w:t>void</w:t>
-      </w:r>
-      <w:proofErr w:type="spellEnd"/>
+        <w:t xml:space="preserve"> mit void</w:t>
+      </w:r>
       <w:r>
         <w:t>: führen nur eine Aktion aus.</w:t>
       </w:r>
@@ -1582,15 +1459,7 @@
         <w:t>Methoden</w:t>
       </w:r>
       <w:r>
-        <w:t xml:space="preserve"> mit </w:t>
-      </w:r>
-      <w:proofErr w:type="spellStart"/>
-      <w:r>
-        <w:t>boolean</w:t>
-      </w:r>
-      <w:proofErr w:type="spellEnd"/>
-      <w:r>
-        <w:t>:</w:t>
+        <w:t xml:space="preserve"> mit boolean:</w:t>
       </w:r>
       <w:r>
         <w:t xml:space="preserve"> </w:t>
@@ -1627,7 +1496,6 @@
       <w:r>
         <w:t xml:space="preserve">Es teilt uns mit, was die Methode zurückliefert, wenn wir sie aufrufen. Das Wort </w:t>
       </w:r>
-      <w:proofErr w:type="spellStart"/>
       <w:r>
         <w:rPr>
           <w:rFonts w:ascii="Courier New" w:hAnsi="Courier New" w:cs="Courier New"/>
@@ -1635,7 +1503,6 @@
         </w:rPr>
         <w:t>void</w:t>
       </w:r>
-      <w:proofErr w:type="spellEnd"/>
       <w:r>
         <w:t xml:space="preserve"> bedeutet in die</w:t>
       </w:r>
@@ -1662,7 +1529,6 @@
       <w:r>
         <w:t xml:space="preserve">Wird anstelle von </w:t>
       </w:r>
-      <w:proofErr w:type="spellStart"/>
       <w:r>
         <w:rPr>
           <w:rFonts w:ascii="Courier New" w:hAnsi="Courier New" w:cs="Courier New"/>
@@ -1670,7 +1536,6 @@
         </w:rPr>
         <w:t>void</w:t>
       </w:r>
-      <w:proofErr w:type="spellEnd"/>
       <w:r>
         <w:t xml:space="preserve"> irgendetwas anderes angegeben, wissen wir, dass die Methode uns ein Resultat z</w:t>
       </w:r>
@@ -1683,7 +1548,6 @@
       <w:r>
         <w:t xml:space="preserve">liefert und auch von welchem Typ dieses Resultat ist. Der Typ </w:t>
       </w:r>
-      <w:proofErr w:type="spellStart"/>
       <w:r>
         <w:rPr>
           <w:rFonts w:ascii="Courier New" w:hAnsi="Courier New" w:cs="Courier New"/>
@@ -1691,11 +1555,9 @@
         </w:rPr>
         <w:t>boolean</w:t>
       </w:r>
-      <w:proofErr w:type="spellEnd"/>
       <w:r>
         <w:t xml:space="preserve"> kennt zwei mögliche Werte: </w:t>
       </w:r>
-      <w:proofErr w:type="spellStart"/>
       <w:r>
         <w:rPr>
           <w:rFonts w:ascii="Courier New" w:hAnsi="Courier New" w:cs="Courier New"/>
@@ -1703,7 +1565,6 @@
         </w:rPr>
         <w:t>true</w:t>
       </w:r>
-      <w:proofErr w:type="spellEnd"/>
       <w:r>
         <w:rPr>
           <w:b/>
@@ -1719,7 +1580,6 @@
       <w:r>
         <w:t xml:space="preserve"> oder </w:t>
       </w:r>
-      <w:proofErr w:type="spellStart"/>
       <w:r>
         <w:rPr>
           <w:rFonts w:ascii="Courier New" w:hAnsi="Courier New" w:cs="Courier New"/>
@@ -1727,7 +1587,6 @@
         </w:rPr>
         <w:t>false</w:t>
       </w:r>
-      <w:proofErr w:type="spellEnd"/>
       <w:r>
         <w:t xml:space="preserve"> (falsch). Dann gibt es noch eine Reihe weiterer Typen, auf die wir später eingehen werden.</w:t>
       </w:r>
@@ -1751,77 +1610,62 @@
       <w:r>
         <w:t xml:space="preserve">Rufen Sie die Methode </w:t>
       </w:r>
-      <w:proofErr w:type="spellStart"/>
       <w:r>
         <w:rPr>
           <w:rFonts w:ascii="Courier New" w:hAnsi="Courier New" w:cs="Courier New"/>
           <w:b/>
         </w:rPr>
-        <w:t>onLeaf</w:t>
-      </w:r>
-      <w:proofErr w:type="spellEnd"/>
+        <w:t>onLeaf()</w:t>
+      </w:r>
+      <w:r>
+        <w:rPr>
+          <w:b/>
+        </w:rPr>
+        <w:t xml:space="preserve"> </w:t>
+      </w:r>
+      <w:r>
+        <w:t xml:space="preserve">für einen Kara auf. Liefert Sie immer </w:t>
+      </w:r>
       <w:r>
         <w:rPr>
           <w:rFonts w:ascii="Courier New" w:hAnsi="Courier New" w:cs="Courier New"/>
           <w:b/>
         </w:rPr>
-        <w:t>()</w:t>
-      </w:r>
-      <w:r>
-        <w:rPr>
-          <w:b/>
-        </w:rPr>
-        <w:t xml:space="preserve"> </w:t>
-      </w:r>
-      <w:r>
-        <w:t xml:space="preserve">für einen Kara auf. Liefert Sie immer </w:t>
-      </w:r>
-      <w:proofErr w:type="spellStart"/>
+        <w:t>false</w:t>
+      </w:r>
+      <w:r>
+        <w:t xml:space="preserve"> zurück? Oder gibt es auch Situationen, in denen sie </w:t>
+      </w:r>
       <w:r>
         <w:rPr>
           <w:rFonts w:ascii="Courier New" w:hAnsi="Courier New" w:cs="Courier New"/>
           <w:b/>
         </w:rPr>
-        <w:t>false</w:t>
-      </w:r>
-      <w:proofErr w:type="spellEnd"/>
-      <w:r>
-        <w:t xml:space="preserve"> zurück? Oder gibt es auch Situationen, in denen sie </w:t>
-      </w:r>
-      <w:proofErr w:type="spellStart"/>
-      <w:r>
-        <w:rPr>
-          <w:rFonts w:ascii="Courier New" w:hAnsi="Courier New" w:cs="Courier New"/>
+        <w:t>true</w:t>
+      </w:r>
+      <w:r>
+        <w:t xml:space="preserve"> zurückliefert?</w:t>
+      </w:r>
+    </w:p>
+    <w:p>
+      <w:pPr>
+        <w:pStyle w:val="Lsung"/>
+      </w:pPr>
+      <w:r>
+        <w:t xml:space="preserve">Wenn Kara auf einem Blatt steht, liefert </w:t>
+      </w:r>
+      <w:r>
+        <w:t>die Methode</w:t>
+      </w:r>
+      <w:r>
+        <w:t xml:space="preserve"> </w:t>
+      </w:r>
+      <w:r>
+        <w:rPr>
           <w:b/>
         </w:rPr>
         <w:t>true</w:t>
       </w:r>
-      <w:proofErr w:type="spellEnd"/>
-      <w:r>
-        <w:t xml:space="preserve"> zurückliefert?</w:t>
-      </w:r>
-    </w:p>
-    <w:p>
-      <w:pPr>
-        <w:pStyle w:val="Lsung"/>
-      </w:pPr>
-      <w:r>
-        <w:t xml:space="preserve">Wenn Kara auf einem Blatt steht, liefert </w:t>
-      </w:r>
-      <w:r>
-        <w:t>die Methode</w:t>
-      </w:r>
-      <w:r>
-        <w:t xml:space="preserve"> </w:t>
-      </w:r>
-      <w:proofErr w:type="spellStart"/>
-      <w:r>
-        <w:rPr>
-          <w:b/>
-        </w:rPr>
-        <w:t>true</w:t>
-      </w:r>
-      <w:proofErr w:type="spellEnd"/>
       <w:r>
         <w:t xml:space="preserve"> zurück.</w:t>
       </w:r>
@@ -1844,28 +1688,15 @@
         <w:t>Baum</w:t>
       </w:r>
       <w:r>
-        <w:t xml:space="preserve"> (</w:t>
-      </w:r>
-      <w:proofErr w:type="spellStart"/>
-      <w:r>
-        <w:t>Tree</w:t>
-      </w:r>
-      <w:proofErr w:type="spellEnd"/>
-      <w:r>
-        <w:t>) in die Welt. Mit welcher Methode können Sie überprüfen, ob Kara vor einem Baum steht?</w:t>
+        <w:t xml:space="preserve"> (Tree) in die Welt. Mit welcher Methode können Sie überprüfen, ob Kara vor einem Baum steht?</w:t>
       </w:r>
     </w:p>
     <w:p>
       <w:pPr>
         <w:pStyle w:val="Lsung"/>
       </w:pPr>
-      <w:proofErr w:type="spellStart"/>
-      <w:r>
-        <w:t>treeFront</w:t>
-      </w:r>
-      <w:proofErr w:type="spellEnd"/>
-      <w:r>
-        <w:t>()</w:t>
+      <w:r>
+        <w:t>treeFront()</w:t>
       </w:r>
     </w:p>
     <w:p>
@@ -1879,19 +1710,11 @@
       <w:r>
         <w:t xml:space="preserve">Was passiert, wenn Sie Kara mittels der Methode </w:t>
       </w:r>
-      <w:proofErr w:type="spellStart"/>
       <w:r>
         <w:rPr>
           <w:rFonts w:ascii="Courier New" w:hAnsi="Courier New" w:cs="Courier New"/>
         </w:rPr>
-        <w:t>move</w:t>
-      </w:r>
-      <w:proofErr w:type="spellEnd"/>
-      <w:r>
-        <w:rPr>
-          <w:rFonts w:ascii="Courier New" w:hAnsi="Courier New" w:cs="Courier New"/>
-        </w:rPr>
-        <w:t xml:space="preserve">() </w:t>
+        <w:t xml:space="preserve">move() </w:t>
       </w:r>
       <w:r>
         <w:t>in einen Baum fahren lassen?</w:t>
@@ -1929,19 +1752,11 @@
         </w:rPr>
         <w:t xml:space="preserve">Rechtsklick | </w:t>
       </w:r>
-      <w:proofErr w:type="spellStart"/>
       <w:r>
         <w:rPr>
           <w:i/>
         </w:rPr>
-        <w:t>Inspect</w:t>
-      </w:r>
-      <w:proofErr w:type="spellEnd"/>
-      <w:r>
-        <w:rPr>
-          <w:i/>
-        </w:rPr>
-        <w:t xml:space="preserve"> (</w:t>
+        <w:t>Inspect (</w:t>
       </w:r>
       <w:r>
         <w:rPr>
@@ -2146,13 +1961,8 @@
             <w:pPr>
               <w:spacing w:before="120" w:after="120"/>
             </w:pPr>
-            <w:proofErr w:type="spellStart"/>
             <w:r>
-              <w:t>rotation</w:t>
-            </w:r>
-            <w:proofErr w:type="spellEnd"/>
-            <w:r>
-              <w:t xml:space="preserve">: </w:t>
+              <w:t xml:space="preserve">rotation: </w:t>
             </w:r>
             <w:r>
               <w:rPr>
@@ -2198,13 +2008,8 @@
             <w:pPr>
               <w:spacing w:before="120" w:after="120"/>
             </w:pPr>
-            <w:proofErr w:type="spellStart"/>
             <w:r>
-              <w:t>rotation</w:t>
-            </w:r>
-            <w:proofErr w:type="spellEnd"/>
-            <w:r>
-              <w:t xml:space="preserve">: </w:t>
+              <w:t xml:space="preserve">rotation: </w:t>
             </w:r>
             <w:r>
               <w:rPr>
@@ -2265,30 +2070,14 @@
       <w:r>
         <w:t xml:space="preserve">Platzieren Sie ein Objekt von </w:t>
       </w:r>
-      <w:proofErr w:type="spellStart"/>
       <w:r>
         <w:rPr>
           <w:b/>
         </w:rPr>
-        <w:t>MyKara</w:t>
-      </w:r>
-      <w:proofErr w:type="spellEnd"/>
-      <w:r>
-        <w:rPr>
-          <w:b/>
-        </w:rPr>
-        <w:t xml:space="preserve"> </w:t>
-      </w:r>
-      <w:r>
-        <w:t xml:space="preserve">in Ihre Welt. Was macht die Methode </w:t>
-      </w:r>
-      <w:proofErr w:type="spellStart"/>
-      <w:r>
-        <w:t>act</w:t>
-      </w:r>
-      <w:proofErr w:type="spellEnd"/>
-      <w:r>
-        <w:t>()?</w:t>
+        <w:t xml:space="preserve">MyKara </w:t>
+      </w:r>
+      <w:r>
+        <w:t>in Ihre Welt. Was macht die Methode act()?</w:t>
       </w:r>
     </w:p>
     <w:p>
@@ -2310,14 +2099,12 @@
       <w:r>
         <w:t>Was passiert, wenn Sie in der Steuerung (unten links) auf den „</w:t>
       </w:r>
-      <w:proofErr w:type="spellStart"/>
       <w:r>
         <w:rPr>
           <w:b/>
         </w:rPr>
         <w:t>Step</w:t>
       </w:r>
-      <w:proofErr w:type="spellEnd"/>
       <w:r>
         <w:rPr>
           <w:b/>
@@ -2333,15 +2120,7 @@
         <w:pStyle w:val="Lsung"/>
       </w:pPr>
       <w:r>
-        <w:t xml:space="preserve">Das Gleiche wie vorher. Die </w:t>
-      </w:r>
-      <w:proofErr w:type="spellStart"/>
-      <w:r>
-        <w:t>act</w:t>
-      </w:r>
-      <w:proofErr w:type="spellEnd"/>
-      <w:r>
-        <w:t>()-Methode wird aufgerufen.</w:t>
+        <w:t>Das Gleiche wie vorher. Die act()-Methode wird aufgerufen.</w:t>
       </w:r>
     </w:p>
     <w:p>
@@ -2369,13 +2148,8 @@
       <w:pPr>
         <w:pStyle w:val="Lsung"/>
       </w:pPr>
-      <w:proofErr w:type="spellStart"/>
-      <w:r>
-        <w:t>act</w:t>
-      </w:r>
-      <w:proofErr w:type="spellEnd"/>
-      <w:r>
-        <w:t>() wird immer wieder aufgerufen, bis man auf „Pause“ drückt.</w:t>
+      <w:r>
+        <w:t>act() wird immer wieder aufgerufen, bis man auf „Pause“ drückt.</w:t>
       </w:r>
     </w:p>
     <w:p>
@@ -2388,15 +2162,7 @@
     </w:p>
     <w:p>
       <w:r>
-        <w:t xml:space="preserve">Vorhin haben wir die </w:t>
-      </w:r>
-      <w:proofErr w:type="spellStart"/>
-      <w:r>
-        <w:t>act</w:t>
-      </w:r>
-      <w:proofErr w:type="spellEnd"/>
-      <w:r>
-        <w:t xml:space="preserve">()-Methode kennen gelernt. Nun wollen wir uns anschauen, </w:t>
+        <w:t xml:space="preserve">Vorhin haben wir die act()-Methode kennen gelernt. Nun wollen wir uns anschauen, </w:t>
       </w:r>
       <w:r>
         <w:t>wie</w:t>
@@ -2414,13 +2180,8 @@
       <w:r>
         <w:t xml:space="preserve"> im </w:t>
       </w:r>
-      <w:proofErr w:type="spellStart"/>
-      <w:r>
-        <w:t>Eclipse</w:t>
-      </w:r>
-      <w:proofErr w:type="spellEnd"/>
-      <w:r>
-        <w:t>-</w:t>
+      <w:r>
+        <w:t>Eclipse-</w:t>
       </w:r>
       <w:r>
         <w:t xml:space="preserve">Editor öffnen: </w:t>
@@ -2430,14 +2191,12 @@
       <w:r>
         <w:t xml:space="preserve">Öffnen Sie die Klasse </w:t>
       </w:r>
-      <w:proofErr w:type="spellStart"/>
       <w:r>
         <w:rPr>
           <w:b/>
         </w:rPr>
         <w:t>MyKara</w:t>
       </w:r>
-      <w:proofErr w:type="spellEnd"/>
       <w:r>
         <w:t xml:space="preserve"> mit Doppelklick.</w:t>
       </w:r>
@@ -2545,21 +2304,12 @@
         </w:rPr>
         <w:t xml:space="preserve"> </w:t>
       </w:r>
-      <w:proofErr w:type="spellStart"/>
       <w:r>
         <w:rPr>
           <w:rFonts w:ascii="Courier New" w:hAnsi="Courier New" w:cs="Courier New"/>
           <w:b/>
         </w:rPr>
-        <w:t>act</w:t>
-      </w:r>
-      <w:proofErr w:type="spellEnd"/>
-      <w:r>
-        <w:rPr>
-          <w:rFonts w:ascii="Courier New" w:hAnsi="Courier New" w:cs="Courier New"/>
-          <w:b/>
-        </w:rPr>
-        <w:t>()</w:t>
+        <w:t>act()</w:t>
       </w:r>
       <w:r>
         <w:t xml:space="preserve"> definiert ist.</w:t>
@@ -2567,7 +2317,6 @@
       <w:r>
         <w:t xml:space="preserve"> Hier sollten die drei Befehle: </w:t>
       </w:r>
-      <w:proofErr w:type="spellStart"/>
       <w:r>
         <w:rPr>
           <w:rFonts w:ascii="Courier New" w:hAnsi="Courier New" w:cs="Courier New"/>
@@ -2587,70 +2336,37 @@
           <w:rFonts w:ascii="Courier New" w:hAnsi="Courier New" w:cs="Courier New"/>
           <w:i/>
         </w:rPr>
-        <w:t>ve</w:t>
-      </w:r>
-      <w:proofErr w:type="spellEnd"/>
+        <w:t>ve(),</w:t>
+      </w:r>
+      <w:r>
+        <w:t xml:space="preserve"> </w:t>
+      </w:r>
       <w:r>
         <w:rPr>
           <w:rFonts w:ascii="Courier New" w:hAnsi="Courier New" w:cs="Courier New"/>
           <w:i/>
         </w:rPr>
-        <w:t>(),</w:t>
-      </w:r>
-      <w:r>
-        <w:t xml:space="preserve"> </w:t>
-      </w:r>
-      <w:proofErr w:type="spellStart"/>
+        <w:t>turnRight()</w:t>
+      </w:r>
+      <w:r>
+        <w:t xml:space="preserve"> und</w:t>
+      </w:r>
       <w:r>
         <w:rPr>
           <w:rFonts w:ascii="Courier New" w:hAnsi="Courier New" w:cs="Courier New"/>
           <w:i/>
         </w:rPr>
-        <w:t>turnRight</w:t>
-      </w:r>
-      <w:proofErr w:type="spellEnd"/>
-      <w:r>
-        <w:rPr>
-          <w:rFonts w:ascii="Courier New" w:hAnsi="Courier New" w:cs="Courier New"/>
-          <w:i/>
-        </w:rPr>
-        <w:t>()</w:t>
-      </w:r>
-      <w:r>
-        <w:t xml:space="preserve"> und</w:t>
-      </w:r>
-      <w:r>
-        <w:rPr>
-          <w:rFonts w:ascii="Courier New" w:hAnsi="Courier New" w:cs="Courier New"/>
-          <w:i/>
-        </w:rPr>
+        <w:t xml:space="preserve"> move()</w:t>
+      </w:r>
+      <w:r>
+        <w:t xml:space="preserve"> untereinander stehen. </w:t>
+      </w:r>
+      <w:r>
+        <w:t>Sie können nun diese Befehle verändern und erweitern.</w:t>
+      </w:r>
+      <w:r>
         <w:t xml:space="preserve"> </w:t>
       </w:r>
-      <w:proofErr w:type="spellStart"/>
-      <w:r>
-        <w:rPr>
-          <w:rFonts w:ascii="Courier New" w:hAnsi="Courier New" w:cs="Courier New"/>
-          <w:i/>
-        </w:rPr>
-        <w:t>move</w:t>
-      </w:r>
-      <w:proofErr w:type="spellEnd"/>
-      <w:r>
-        <w:rPr>
-          <w:rFonts w:ascii="Courier New" w:hAnsi="Courier New" w:cs="Courier New"/>
-          <w:i/>
-        </w:rPr>
-        <w:t>()</w:t>
-      </w:r>
-      <w:r>
-        <w:t xml:space="preserve"> untereinander stehen. </w:t>
-      </w:r>
-      <w:r>
-        <w:t>Sie können nun diese Befehle verändern und erweitern.</w:t>
-      </w:r>
-      <w:r>
-        <w:t xml:space="preserve"> </w:t>
-      </w:r>
     </w:p>
     <w:p>
       <w:r>
@@ -2663,15 +2379,7 @@
         <w:t>i</w:t>
       </w:r>
       <w:r>
-        <w:t>ner Stern erscheint. Das bedeutet, dass die Änderung noch nicht gespeichert wurde. Speichern Sie nun die Änderung (</w:t>
-      </w:r>
-      <w:proofErr w:type="spellStart"/>
-      <w:r>
-        <w:t>ctrl</w:t>
-      </w:r>
-      <w:proofErr w:type="spellEnd"/>
-      <w:r>
-        <w:t xml:space="preserve">-s). </w:t>
+        <w:t xml:space="preserve">ner Stern erscheint. Das bedeutet, dass die Änderung noch nicht gespeichert wurde. Speichern Sie nun die Änderung (ctrl-s). </w:t>
       </w:r>
     </w:p>
     <w:p>
@@ -2682,15 +2390,7 @@
         <w:t>in</w:t>
       </w:r>
       <w:r>
-        <w:t xml:space="preserve"> </w:t>
-      </w:r>
-      <w:proofErr w:type="spellStart"/>
-      <w:r>
-        <w:t>Eclipse</w:t>
-      </w:r>
-      <w:proofErr w:type="spellEnd"/>
-      <w:r>
-        <w:t xml:space="preserve"> automatisch neu</w:t>
+        <w:t xml:space="preserve"> Eclipse automatisch neu</w:t>
       </w:r>
       <w:r>
         <w:t xml:space="preserve"> </w:t>
@@ -3577,19 +3277,11 @@
       <w:r>
         <w:t xml:space="preserve"> unter </w:t>
       </w:r>
-      <w:proofErr w:type="spellStart"/>
       <w:r>
         <w:rPr>
           <w:i/>
         </w:rPr>
-        <w:t>src</w:t>
-      </w:r>
-      <w:proofErr w:type="spellEnd"/>
-      <w:r>
-        <w:rPr>
-          <w:i/>
-        </w:rPr>
-        <w:t xml:space="preserve">/scenario06_putting_leaf. </w:t>
+        <w:t xml:space="preserve">src/scenario06_putting_leaf. </w:t>
       </w:r>
       <w:r>
         <w:t xml:space="preserve">Öffnen Sie im </w:t>
@@ -3605,13 +3297,7 @@
       </w:r>
       <w:r>
         <w:br/>
-        <w:t>MyK</w:t>
-      </w:r>
-      <w:r>
-        <w:t>a</w:t>
-      </w:r>
-      <w:r>
-        <w:t>ra.java.</w:t>
+        <w:t>MyKara.java.</w:t>
       </w:r>
     </w:p>
     <w:p>
@@ -3621,19 +3307,11 @@
       <w:r>
         <w:t xml:space="preserve">den Inhalt der </w:t>
       </w:r>
-      <w:proofErr w:type="spellStart"/>
       <w:r>
         <w:rPr>
           <w:rFonts w:ascii="Courier New" w:hAnsi="Courier New" w:cs="Courier New"/>
         </w:rPr>
-        <w:t>act</w:t>
-      </w:r>
-      <w:proofErr w:type="spellEnd"/>
-      <w:r>
-        <w:rPr>
-          <w:rFonts w:ascii="Courier New" w:hAnsi="Courier New" w:cs="Courier New"/>
-        </w:rPr>
-        <w:t>()</w:t>
+        <w:t>act()</w:t>
       </w:r>
       <w:r>
         <w:t>-Methode so, dass Kara zuerst einen Schritt macht, dann ein Kleeblatt legt u</w:t>
@@ -3768,21 +3446,7 @@
         <w:t>Szenario 07</w:t>
       </w:r>
       <w:r>
-        <w:t xml:space="preserve">. Nun sollte bei einem Start von </w:t>
-      </w:r>
-      <w:proofErr w:type="spellStart"/>
-      <w:r>
-        <w:t>MyKara</w:t>
-      </w:r>
-      <w:proofErr w:type="spellEnd"/>
-      <w:r>
-        <w:t xml:space="preserve"> die Welt automatisch wie rechts abgebildet e</w:t>
-      </w:r>
-      <w:r>
-        <w:t>r</w:t>
-      </w:r>
-      <w:r>
-        <w:t>scheinen:</w:t>
+        <w:t>. Nun sollte bei einem Start von MyKara die Welt automatisch wie rechts abgebildet erscheinen:</w:t>
       </w:r>
     </w:p>
     <w:p>
@@ -3832,35 +3496,7 @@
         <w:rPr>
           <w:i/>
         </w:rPr>
-        <w:t xml:space="preserve">den. In der </w:t>
-      </w:r>
-      <w:proofErr w:type="spellStart"/>
-      <w:r>
-        <w:rPr>
-          <w:i/>
-        </w:rPr>
-        <w:t>main</w:t>
-      </w:r>
-      <w:proofErr w:type="spellEnd"/>
-      <w:r>
-        <w:rPr>
-          <w:i/>
-        </w:rPr>
-        <w:t xml:space="preserve">()-Methode innerhalb </w:t>
-      </w:r>
-      <w:proofErr w:type="spellStart"/>
-      <w:r>
-        <w:rPr>
-          <w:i/>
-        </w:rPr>
-        <w:t>MyKara</w:t>
-      </w:r>
-      <w:proofErr w:type="spellEnd"/>
-      <w:r>
-        <w:rPr>
-          <w:i/>
-        </w:rPr>
-        <w:t xml:space="preserve"> wird dieser Dateiname angegeben.</w:t>
+        <w:t>den. In der main()-Methode innerhalb MyKara wird dieser Dateiname angegeben.</w:t>
       </w:r>
     </w:p>
     <w:p>
@@ -3884,12 +3520,7 @@
         <w:t xml:space="preserve"> (siehe Grafik)</w:t>
       </w:r>
       <w:r>
-        <w:t xml:space="preserve">. Er muss dabei </w:t>
-      </w:r>
-      <w:bookmarkStart w:id="0" w:name="_GoBack"/>
-      <w:bookmarkEnd w:id="0"/>
-      <w:r>
-        <w:t>um die Bäume herumlaufen. Beim Kleeblatt angekommen, soll er es aufheben.</w:t>
+        <w:t>. Er muss dabei um die Bäume herumlaufen. Beim Kleeblatt angekommen, soll er es aufheben.</w:t>
       </w:r>
     </w:p>
     <w:p/>
@@ -4143,13 +3774,8 @@
       <w:r>
         <w:t xml:space="preserve">geschweiften Klammern der Methode die Befehle, die es braucht, um </w:t>
       </w:r>
-      <w:proofErr w:type="spellStart"/>
-      <w:r>
-        <w:t>um</w:t>
-      </w:r>
-      <w:proofErr w:type="spellEnd"/>
-      <w:r>
-        <w:t xml:space="preserve"> </w:t>
+      <w:r>
+        <w:t xml:space="preserve">um </w:t>
       </w:r>
       <w:r>
         <w:t>den Baum zu kommen.</w:t>
@@ -4159,19 +3785,11 @@
       <w:r>
         <w:t xml:space="preserve">Benutzen Sie nun innerhalb der </w:t>
       </w:r>
-      <w:proofErr w:type="spellStart"/>
       <w:r>
         <w:rPr>
           <w:rFonts w:ascii="Courier New" w:hAnsi="Courier New" w:cs="Courier New"/>
         </w:rPr>
-        <w:t>act</w:t>
-      </w:r>
-      <w:proofErr w:type="spellEnd"/>
-      <w:r>
-        <w:rPr>
-          <w:rFonts w:ascii="Courier New" w:hAnsi="Courier New" w:cs="Courier New"/>
-        </w:rPr>
-        <w:t>()</w:t>
+        <w:t>act()</w:t>
       </w:r>
       <w:r>
         <w:t xml:space="preserve">-Methode die </w:t>
@@ -4179,7 +3797,6 @@
       <w:r>
         <w:t xml:space="preserve">Methode </w:t>
       </w:r>
-      <w:proofErr w:type="spellStart"/>
       <w:r>
         <w:rPr>
           <w:rFonts w:ascii="Courier New" w:hAnsi="Courier New" w:cs="Courier New"/>
@@ -4187,7 +3804,6 @@
         </w:rPr>
         <w:t>goAroundTree</w:t>
       </w:r>
-      <w:proofErr w:type="spellEnd"/>
       <w:r>
         <w:rPr>
           <w:rFonts w:ascii="Courier New" w:hAnsi="Courier New" w:cs="Courier New"/>
@@ -4319,6 +3935,19 @@
       </w:rPr>
       <w:t xml:space="preserve"> | GameGridKara v2.0</w:t>
     </w:r>
+    <w:r>
+      <w:rPr>
+        <w:rFonts w:ascii="Cambria" w:eastAsia="Times New Roman" w:hAnsi="Cambria" w:cs="Times New Roman"/>
+        <w:i/>
+        <w:noProof/>
+        <w:sz w:val="16"/>
+        <w:szCs w:val="16"/>
+        <w:lang w:val="en-US" w:eastAsia="de-DE"/>
+      </w:rPr>
+      <w:t>.1</w:t>
+    </w:r>
+    <w:bookmarkStart w:id="0" w:name="_GoBack"/>
+    <w:bookmarkEnd w:id="0"/>
   </w:p>
 </w:ftr>
 </file>
@@ -4367,15 +3996,7 @@
         <w:footnoteRef/>
       </w:r>
       <w:r>
-        <w:t xml:space="preserve"> Die Arbeitsblätter dieses Kapitels basieren auf dem Buch „Einführung in Java mit </w:t>
-      </w:r>
-      <w:proofErr w:type="spellStart"/>
-      <w:r>
-        <w:t>Greenfoot</w:t>
-      </w:r>
-      <w:proofErr w:type="spellEnd"/>
-      <w:r>
-        <w:t>“ von Michael Kölling (2010).</w:t>
+        <w:t xml:space="preserve"> Die Arbeitsblätter dieses Kapitels basieren auf dem Buch „Einführung in Java mit Greenfoot“ von Michael Kölling (2010).</w:t>
       </w:r>
     </w:p>
     <w:p>
@@ -4383,15 +4004,7 @@
         <w:pStyle w:val="Funotentext"/>
       </w:pPr>
       <w:r>
-        <w:t xml:space="preserve">Ideen und Konzepte von Kara wurden entwickelt von Jürg </w:t>
-      </w:r>
-      <w:proofErr w:type="spellStart"/>
-      <w:r>
-        <w:t>Nievergelt</w:t>
-      </w:r>
-      <w:proofErr w:type="spellEnd"/>
-      <w:r>
-        <w:t>, Werner Hartmann, Raimond Reichert et al., http://www.swisseduc.ch/informatik/karatojava/, abgerufen Februar 2011.</w:t>
+        <w:t>Ideen und Konzepte von Kara wurden entwickelt von Jürg Nievergelt, Werner Hartmann, Raimond Reichert et al., http://www.swisseduc.ch/informatik/karatojava/, abgerufen Februar 2011.</w:t>
       </w:r>
     </w:p>
   </w:footnote>
@@ -4407,15 +4020,7 @@
         <w:footnoteRef/>
       </w:r>
       <w:r>
-        <w:t xml:space="preserve"> Wenn die Maus, z.B. bei Mac OS-Rechnern, nur eine Taste hat, gleichzeitig mit der Maustaste die </w:t>
-      </w:r>
-      <w:proofErr w:type="spellStart"/>
-      <w:r>
-        <w:t>Ctrl</w:t>
-      </w:r>
-      <w:proofErr w:type="spellEnd"/>
-      <w:r>
-        <w:t>-Taste drücken!</w:t>
+        <w:t xml:space="preserve"> Wenn die Maus, z.B. bei Mac OS-Rechnern, nur eine Taste hat, gleichzeitig mit der Maustaste die Ctrl-Taste drücken!</w:t>
       </w:r>
     </w:p>
   </w:footnote>
@@ -4553,7 +4158,7 @@
       <w:fldChar w:fldCharType="separate"/>
     </w:r>
     <w:r>
-      <w:t>5</w:t>
+      <w:t>1</w:t>
     </w:r>
     <w:r>
       <w:fldChar w:fldCharType="end"/>
@@ -8608,7 +8213,7 @@
 </file>
 
 <file path=customXml/itemProps2.xml><?xml version="1.0" encoding="utf-8"?>
-<ds:datastoreItem xmlns:ds="http://schemas.openxmlformats.org/officeDocument/2006/customXml" ds:itemID="{D6549A38-A8E3-4FBC-A7AA-53DF796D8C02}">
+<ds:datastoreItem xmlns:ds="http://schemas.openxmlformats.org/officeDocument/2006/customXml" ds:itemID="{4AD3BA8C-18EC-42C3-A72B-A02852A0FC9D}">
   <ds:schemaRefs>
     <ds:schemaRef ds:uri="http://schemas.openxmlformats.org/officeDocument/2006/bibliography"/>
   </ds:schemaRefs>

</xml_diff>